<commit_message>
added an updated version of the tutorial
</commit_message>
<xml_diff>
--- a/docs/Tutorial_for_transactions.docx
+++ b/docs/Tutorial_for_transactions.docx
@@ -1464,10 +1464,384 @@
       </w:pPr>
       <w:r>
         <w:rPr/>
+        <w:t xml:space="preserve">Quick shortcut for reapeated actions e.g refunding an account </w:t>
+      </w:r>
+    </w:p>
+    <w:p>
+      <w:pPr>
+        <w:pStyle w:val="Normal"/>
+        <w:rPr/>
+      </w:pPr>
+      <w:r>
+        <w:rPr/>
+        <w:t xml:space="preserve">Repeat the </w:t>
+      </w:r>
+      <w:r>
+        <w:rPr/>
+        <w:t xml:space="preserve">Addind funds to your asset </w:t>
+      </w:r>
+      <w:r>
+        <w:rPr/>
+        <w:t>steps but before you click on “Submit transaction”</w:t>
+      </w:r>
+    </w:p>
+    <w:p>
+      <w:pPr>
+        <w:pStyle w:val="Normal"/>
+        <w:numPr>
+          <w:ilvl w:val="0"/>
+          <w:numId w:val="8"/>
+        </w:numPr>
+        <w:rPr/>
+      </w:pPr>
+      <w:r>
+        <w:rPr/>
+        <w:t>Click on “</w:t>
+      </w:r>
+      <w:r>
+        <w:rPr/>
+        <w:t>Show advanced options”</w:t>
+      </w:r>
+    </w:p>
+    <w:p>
+      <w:pPr>
+        <w:pStyle w:val="Normal"/>
+        <w:numPr>
+          <w:ilvl w:val="0"/>
+          <w:numId w:val="8"/>
+        </w:numPr>
+        <w:rPr/>
+      </w:pPr>
+      <w:r>
+        <w:rPr/>
+        <w:t>Then Click on “</w:t>
+      </w:r>
+      <w:r>
+        <w:rPr/>
+        <w:t>Allow additional actions”</w:t>
+      </w:r>
+    </w:p>
+    <w:p>
+      <w:pPr>
+        <w:pStyle w:val="Normal"/>
+        <w:rPr/>
+      </w:pPr>
+      <w:r>
+        <w:rPr/>
+        <w:t>PS you will notice that “Submit transaction” will change to “Generate transaction hex”</w:t>
+      </w:r>
+    </w:p>
+    <w:p>
+      <w:pPr>
+        <w:pStyle w:val="Normal"/>
+        <w:numPr>
+          <w:ilvl w:val="0"/>
+          <w:numId w:val="8"/>
+        </w:numPr>
+        <w:rPr/>
+      </w:pPr>
+      <w:r>
+        <w:rPr/>
+        <w:t>Click on “Generate transaction hex</w:t>
+      </w:r>
+      <w:r>
+        <w:rPr/>
+        <w:t>”</w:t>
+      </w:r>
+    </w:p>
+    <w:p>
+      <w:pPr>
+        <w:pStyle w:val="Normal"/>
+        <w:numPr>
+          <w:ilvl w:val="0"/>
+          <w:numId w:val="8"/>
+        </w:numPr>
+        <w:rPr/>
+      </w:pPr>
+      <w:r>
+        <w:rPr/>
+        <w:t xml:space="preserve">Then click on “copy to clipboard” and paste this code where you can get it again. </w:t>
+      </w:r>
+    </w:p>
+    <w:p>
+      <w:pPr>
+        <w:pStyle w:val="Normal"/>
+        <w:numPr>
+          <w:ilvl w:val="0"/>
+          <w:numId w:val="8"/>
+        </w:numPr>
+        <w:rPr/>
+      </w:pPr>
+      <w:r>
+        <w:rPr/>
+        <w:t>Click on the side bar tab “Transactions”. Once there click on the “+ New transaction”</w:t>
+      </w:r>
+    </w:p>
+    <w:p>
+      <w:pPr>
+        <w:pStyle w:val="Normal"/>
+        <w:numPr>
+          <w:ilvl w:val="0"/>
+          <w:numId w:val="8"/>
+        </w:numPr>
+        <w:rPr/>
+      </w:pPr>
+      <w:r>
+        <w:rPr/>
+        <w:t xml:space="preserve">Click on </w:t>
+      </w:r>
+      <w:r>
+        <w:rPr/>
+        <w:t>“</w:t>
+      </w:r>
+      <w:r>
+        <w:rPr/>
+        <w:t>Show advanced options”</w:t>
+      </w:r>
+    </w:p>
+    <w:p>
+      <w:pPr>
+        <w:pStyle w:val="Normal"/>
+        <w:numPr>
+          <w:ilvl w:val="0"/>
+          <w:numId w:val="8"/>
+        </w:numPr>
+        <w:rPr/>
+      </w:pPr>
+      <w:r>
+        <w:rPr/>
+        <w:t>Select the “</w:t>
+      </w:r>
+      <w:r>
+        <w:rPr/>
+        <w:t>Submit transaction to blockchain”</w:t>
+      </w:r>
+    </w:p>
+    <w:p>
+      <w:pPr>
+        <w:pStyle w:val="Normal"/>
+        <w:numPr>
+          <w:ilvl w:val="0"/>
+          <w:numId w:val="8"/>
+        </w:numPr>
+        <w:rPr/>
+      </w:pPr>
+      <w:r>
+        <w:rPr/>
+        <w:t>Paste that code into the “</w:t>
+      </w:r>
+      <w:r>
+        <w:rPr/>
+        <w:t>Base transaction”</w:t>
+      </w:r>
+    </w:p>
+    <w:p>
+      <w:pPr>
+        <w:pStyle w:val="Normal"/>
+        <w:numPr>
+          <w:ilvl w:val="0"/>
+          <w:numId w:val="8"/>
+        </w:numPr>
+        <w:rPr/>
+      </w:pPr>
+      <w:r>
+        <w:rPr/>
+        <w:t>Click on “Submit transaction”</w:t>
+      </w:r>
+    </w:p>
+    <w:p>
+      <w:pPr>
+        <w:pStyle w:val="Normal"/>
+        <w:rPr/>
+      </w:pPr>
+      <w:r>
+        <w:rPr/>
+        <w:t>Below will have a practical example of what is entered in each step.</w:t>
+      </w:r>
+    </w:p>
+    <w:p>
+      <w:pPr>
+        <w:pStyle w:val="Normal"/>
+        <w:rPr/>
+      </w:pPr>
+      <w:r>
+        <w:rPr/>
+        <w:drawing>
+          <wp:anchor behindDoc="0" distT="0" distB="0" distL="0" distR="0" simplePos="0" locked="0" layoutInCell="1" allowOverlap="1" relativeHeight="11">
+            <wp:simplePos x="0" y="0"/>
+            <wp:positionH relativeFrom="column">
+              <wp:align>center</wp:align>
+            </wp:positionH>
+            <wp:positionV relativeFrom="paragraph">
+              <wp:posOffset>635</wp:posOffset>
+            </wp:positionV>
+            <wp:extent cx="6120130" cy="3483610"/>
+            <wp:effectExtent l="0" t="0" r="0" b="0"/>
+            <wp:wrapSquare wrapText="largest"/>
+            <wp:docPr id="10" name="Image10" descr=""/>
+            <wp:cNvGraphicFramePr>
+              <a:graphicFrameLocks xmlns:a="http://schemas.openxmlformats.org/drawingml/2006/main" noChangeAspect="1"/>
+            </wp:cNvGraphicFramePr>
+            <a:graphic xmlns:a="http://schemas.openxmlformats.org/drawingml/2006/main">
+              <a:graphicData uri="http://schemas.openxmlformats.org/drawingml/2006/picture">
+                <pic:pic xmlns:pic="http://schemas.openxmlformats.org/drawingml/2006/picture">
+                  <pic:nvPicPr>
+                    <pic:cNvPr id="10" name="Image10" descr=""/>
+                    <pic:cNvPicPr>
+                      <a:picLocks noChangeAspect="1" noChangeArrowheads="1"/>
+                    </pic:cNvPicPr>
+                  </pic:nvPicPr>
+                  <pic:blipFill>
+                    <a:blip r:embed="rId11"/>
+                    <a:stretch>
+                      <a:fillRect/>
+                    </a:stretch>
+                  </pic:blipFill>
+                  <pic:spPr bwMode="auto">
+                    <a:xfrm>
+                      <a:off x="0" y="0"/>
+                      <a:ext cx="6120130" cy="3483610"/>
+                    </a:xfrm>
+                    <a:prstGeom prst="rect">
+                      <a:avLst/>
+                    </a:prstGeom>
+                  </pic:spPr>
+                </pic:pic>
+              </a:graphicData>
+            </a:graphic>
+          </wp:anchor>
+        </w:drawing>
+      </w:r>
+    </w:p>
+    <w:p>
+      <w:pPr>
+        <w:pStyle w:val="Normal"/>
+        <w:rPr/>
+      </w:pPr>
+      <w:r>
+        <w:rPr/>
+        <w:drawing>
+          <wp:anchor behindDoc="0" distT="0" distB="0" distL="0" distR="0" simplePos="0" locked="0" layoutInCell="1" allowOverlap="1" relativeHeight="12">
+            <wp:simplePos x="0" y="0"/>
+            <wp:positionH relativeFrom="column">
+              <wp:align>center</wp:align>
+            </wp:positionH>
+            <wp:positionV relativeFrom="paragraph">
+              <wp:posOffset>635</wp:posOffset>
+            </wp:positionV>
+            <wp:extent cx="6120130" cy="3483610"/>
+            <wp:effectExtent l="0" t="0" r="0" b="0"/>
+            <wp:wrapSquare wrapText="largest"/>
+            <wp:docPr id="11" name="Image11" descr=""/>
+            <wp:cNvGraphicFramePr>
+              <a:graphicFrameLocks xmlns:a="http://schemas.openxmlformats.org/drawingml/2006/main" noChangeAspect="1"/>
+            </wp:cNvGraphicFramePr>
+            <a:graphic xmlns:a="http://schemas.openxmlformats.org/drawingml/2006/main">
+              <a:graphicData uri="http://schemas.openxmlformats.org/drawingml/2006/picture">
+                <pic:pic xmlns:pic="http://schemas.openxmlformats.org/drawingml/2006/picture">
+                  <pic:nvPicPr>
+                    <pic:cNvPr id="11" name="Image11" descr=""/>
+                    <pic:cNvPicPr>
+                      <a:picLocks noChangeAspect="1" noChangeArrowheads="1"/>
+                    </pic:cNvPicPr>
+                  </pic:nvPicPr>
+                  <pic:blipFill>
+                    <a:blip r:embed="rId12"/>
+                    <a:stretch>
+                      <a:fillRect/>
+                    </a:stretch>
+                  </pic:blipFill>
+                  <pic:spPr bwMode="auto">
+                    <a:xfrm>
+                      <a:off x="0" y="0"/>
+                      <a:ext cx="6120130" cy="3483610"/>
+                    </a:xfrm>
+                    <a:prstGeom prst="rect">
+                      <a:avLst/>
+                    </a:prstGeom>
+                  </pic:spPr>
+                </pic:pic>
+              </a:graphicData>
+            </a:graphic>
+          </wp:anchor>
+        </w:drawing>
+      </w:r>
+    </w:p>
+    <w:p>
+      <w:pPr>
+        <w:pStyle w:val="Normal"/>
+        <w:rPr/>
+      </w:pPr>
+      <w:r>
+        <w:rPr/>
+      </w:r>
+    </w:p>
+    <w:p>
+      <w:pPr>
+        <w:pStyle w:val="Normal"/>
+        <w:rPr/>
+      </w:pPr>
+      <w:r>
+        <w:rPr/>
+        <w:drawing>
+          <wp:anchor behindDoc="0" distT="0" distB="0" distL="0" distR="0" simplePos="0" locked="0" layoutInCell="1" allowOverlap="1" relativeHeight="13">
+            <wp:simplePos x="0" y="0"/>
+            <wp:positionH relativeFrom="column">
+              <wp:align>center</wp:align>
+            </wp:positionH>
+            <wp:positionV relativeFrom="paragraph">
+              <wp:posOffset>635</wp:posOffset>
+            </wp:positionV>
+            <wp:extent cx="6120130" cy="3483610"/>
+            <wp:effectExtent l="0" t="0" r="0" b="0"/>
+            <wp:wrapSquare wrapText="largest"/>
+            <wp:docPr id="12" name="Image12" descr=""/>
+            <wp:cNvGraphicFramePr>
+              <a:graphicFrameLocks xmlns:a="http://schemas.openxmlformats.org/drawingml/2006/main" noChangeAspect="1"/>
+            </wp:cNvGraphicFramePr>
+            <a:graphic xmlns:a="http://schemas.openxmlformats.org/drawingml/2006/main">
+              <a:graphicData uri="http://schemas.openxmlformats.org/drawingml/2006/picture">
+                <pic:pic xmlns:pic="http://schemas.openxmlformats.org/drawingml/2006/picture">
+                  <pic:nvPicPr>
+                    <pic:cNvPr id="12" name="Image12" descr=""/>
+                    <pic:cNvPicPr>
+                      <a:picLocks noChangeAspect="1" noChangeArrowheads="1"/>
+                    </pic:cNvPicPr>
+                  </pic:nvPicPr>
+                  <pic:blipFill>
+                    <a:blip r:embed="rId13"/>
+                    <a:stretch>
+                      <a:fillRect/>
+                    </a:stretch>
+                  </pic:blipFill>
+                  <pic:spPr bwMode="auto">
+                    <a:xfrm>
+                      <a:off x="0" y="0"/>
+                      <a:ext cx="6120130" cy="3483610"/>
+                    </a:xfrm>
+                    <a:prstGeom prst="rect">
+                      <a:avLst/>
+                    </a:prstGeom>
+                  </pic:spPr>
+                </pic:pic>
+              </a:graphicData>
+            </a:graphic>
+          </wp:anchor>
+        </w:drawing>
+      </w:r>
+    </w:p>
+    <w:p>
+      <w:pPr>
+        <w:pStyle w:val="Normal"/>
+        <w:rPr/>
+      </w:pPr>
+      <w:r>
+        <w:rPr/>
+        <w:t xml:space="preserve">This can be very useful for doing multiple transactions of the same nature and to also allow for  multi-party transactions and asset swap. </w:t>
       </w:r>
     </w:p>
     <w:sectPr>
-      <w:headerReference w:type="default" r:id="rId11"/>
+      <w:headerReference w:type="default" r:id="rId14"/>
       <w:type w:val="nextPage"/>
       <w:pgSz w:w="11906" w:h="16838"/>
       <w:pgMar w:left="1134" w:right="1134" w:header="1134" w:top="1693" w:footer="0" w:bottom="1134" w:gutter="0"/>
@@ -2330,6 +2704,125 @@
     </w:lvl>
   </w:abstractNum>
   <w:abstractNum w:abstractNumId="8">
+    <w:lvl w:ilvl="0">
+      <w:start w:val="1"/>
+      <w:numFmt w:val="decimal"/>
+      <w:lvlText w:val="%1."/>
+      <w:lvlJc w:val="left"/>
+      <w:pPr>
+        <w:tabs>
+          <w:tab w:val="num" w:pos="720"/>
+        </w:tabs>
+        <w:ind w:left="720" w:hanging="360"/>
+      </w:pPr>
+      <w:rPr/>
+    </w:lvl>
+    <w:lvl w:ilvl="1">
+      <w:start w:val="1"/>
+      <w:numFmt w:val="decimal"/>
+      <w:lvlText w:val="%2."/>
+      <w:lvlJc w:val="left"/>
+      <w:pPr>
+        <w:tabs>
+          <w:tab w:val="num" w:pos="1080"/>
+        </w:tabs>
+        <w:ind w:left="1080" w:hanging="360"/>
+      </w:pPr>
+      <w:rPr/>
+    </w:lvl>
+    <w:lvl w:ilvl="2">
+      <w:start w:val="1"/>
+      <w:numFmt w:val="decimal"/>
+      <w:lvlText w:val="%3."/>
+      <w:lvlJc w:val="left"/>
+      <w:pPr>
+        <w:tabs>
+          <w:tab w:val="num" w:pos="1440"/>
+        </w:tabs>
+        <w:ind w:left="1440" w:hanging="360"/>
+      </w:pPr>
+      <w:rPr/>
+    </w:lvl>
+    <w:lvl w:ilvl="3">
+      <w:start w:val="1"/>
+      <w:numFmt w:val="decimal"/>
+      <w:lvlText w:val="%4."/>
+      <w:lvlJc w:val="left"/>
+      <w:pPr>
+        <w:tabs>
+          <w:tab w:val="num" w:pos="1800"/>
+        </w:tabs>
+        <w:ind w:left="1800" w:hanging="360"/>
+      </w:pPr>
+      <w:rPr/>
+    </w:lvl>
+    <w:lvl w:ilvl="4">
+      <w:start w:val="1"/>
+      <w:numFmt w:val="decimal"/>
+      <w:lvlText w:val="%5."/>
+      <w:lvlJc w:val="left"/>
+      <w:pPr>
+        <w:tabs>
+          <w:tab w:val="num" w:pos="2160"/>
+        </w:tabs>
+        <w:ind w:left="2160" w:hanging="360"/>
+      </w:pPr>
+      <w:rPr/>
+    </w:lvl>
+    <w:lvl w:ilvl="5">
+      <w:start w:val="1"/>
+      <w:numFmt w:val="decimal"/>
+      <w:lvlText w:val="%6."/>
+      <w:lvlJc w:val="left"/>
+      <w:pPr>
+        <w:tabs>
+          <w:tab w:val="num" w:pos="2520"/>
+        </w:tabs>
+        <w:ind w:left="2520" w:hanging="360"/>
+      </w:pPr>
+      <w:rPr/>
+    </w:lvl>
+    <w:lvl w:ilvl="6">
+      <w:start w:val="1"/>
+      <w:numFmt w:val="decimal"/>
+      <w:lvlText w:val="%7."/>
+      <w:lvlJc w:val="left"/>
+      <w:pPr>
+        <w:tabs>
+          <w:tab w:val="num" w:pos="2880"/>
+        </w:tabs>
+        <w:ind w:left="2880" w:hanging="360"/>
+      </w:pPr>
+      <w:rPr/>
+    </w:lvl>
+    <w:lvl w:ilvl="7">
+      <w:start w:val="1"/>
+      <w:numFmt w:val="decimal"/>
+      <w:lvlText w:val="%8."/>
+      <w:lvlJc w:val="left"/>
+      <w:pPr>
+        <w:tabs>
+          <w:tab w:val="num" w:pos="3240"/>
+        </w:tabs>
+        <w:ind w:left="3240" w:hanging="360"/>
+      </w:pPr>
+      <w:rPr/>
+    </w:lvl>
+    <w:lvl w:ilvl="8">
+      <w:start w:val="1"/>
+      <w:numFmt w:val="decimal"/>
+      <w:lvlText w:val="%9."/>
+      <w:lvlJc w:val="left"/>
+      <w:pPr>
+        <w:tabs>
+          <w:tab w:val="num" w:pos="3600"/>
+        </w:tabs>
+        <w:ind w:left="3600" w:hanging="360"/>
+      </w:pPr>
+      <w:rPr/>
+    </w:lvl>
+  </w:abstractNum>
+  <w:abstractNum w:abstractNumId="9">
     <w:lvl w:ilvl="0">
       <w:start w:val="1"/>
       <w:numFmt w:val="none"/>
@@ -2472,6 +2965,9 @@
   <w:num w:numId="8">
     <w:abstractNumId w:val="8"/>
   </w:num>
+  <w:num w:numId="9">
+    <w:abstractNumId w:val="9"/>
+  </w:num>
 </w:numbering>
 </file>
 
@@ -2514,6 +3010,14 @@
     <w:name w:val="Numbering Symbols"/>
     <w:qFormat/>
     <w:rPr/>
+  </w:style>
+  <w:style w:type="character" w:styleId="InternetLink">
+    <w:name w:val="Internet Link"/>
+    <w:rPr>
+      <w:color w:val="000080"/>
+      <w:u w:val="single"/>
+      <w:lang w:val="zxx" w:eastAsia="zxx" w:bidi="zxx"/>
+    </w:rPr>
   </w:style>
   <w:style w:type="paragraph" w:styleId="Heading">
     <w:name w:val="Heading"/>

</xml_diff>

<commit_message>
Completed the multiparty transaction. Doc is complete
</commit_message>
<xml_diff>
--- a/docs/Tutorial_for_transactions.docx
+++ b/docs/Tutorial_for_transactions.docx
@@ -44,10 +44,23 @@
     <w:p>
       <w:pPr>
         <w:pStyle w:val="Normal"/>
-        <w:rPr/>
-      </w:pPr>
-      <w:r>
-        <w:rPr/>
+        <w:rPr>
+          <w:rFonts w:ascii="Liberation Serif" w:hAnsi="Liberation Serif" w:eastAsia="Noto Sans CJK SC Regular" w:cs="FreeSans"/>
+          <w:b/>
+          <w:b/>
+          <w:bCs/>
+          <w:sz w:val="40"/>
+          <w:szCs w:val="40"/>
+        </w:rPr>
+      </w:pPr>
+      <w:r>
+        <w:rPr>
+          <w:rFonts w:eastAsia="Noto Sans CJK SC Regular" w:cs="FreeSans"/>
+          <w:b/>
+          <w:bCs/>
+          <w:sz w:val="40"/>
+          <w:szCs w:val="40"/>
+        </w:rPr>
         <w:t>Step up your account</w:t>
       </w:r>
     </w:p>
@@ -56,7 +69,7 @@
         <w:pStyle w:val="Normal"/>
         <w:numPr>
           <w:ilvl w:val="0"/>
-          <w:numId w:val="1"/>
+          <w:numId w:val="2"/>
         </w:numPr>
         <w:rPr/>
       </w:pPr>
@@ -70,7 +83,7 @@
         <w:pStyle w:val="Normal"/>
         <w:numPr>
           <w:ilvl w:val="0"/>
-          <w:numId w:val="1"/>
+          <w:numId w:val="2"/>
         </w:numPr>
         <w:rPr/>
       </w:pPr>
@@ -194,10 +207,23 @@
     <w:p>
       <w:pPr>
         <w:pStyle w:val="Normal"/>
-        <w:rPr/>
-      </w:pPr>
-      <w:r>
-        <w:rPr/>
+        <w:rPr>
+          <w:rFonts w:ascii="Liberation Serif" w:hAnsi="Liberation Serif" w:eastAsia="Noto Sans CJK SC Regular" w:cs="FreeSans"/>
+          <w:b/>
+          <w:b/>
+          <w:bCs/>
+          <w:sz w:val="40"/>
+          <w:szCs w:val="40"/>
+        </w:rPr>
+      </w:pPr>
+      <w:r>
+        <w:rPr>
+          <w:rFonts w:eastAsia="Noto Sans CJK SC Regular" w:cs="FreeSans"/>
+          <w:b/>
+          <w:bCs/>
+          <w:sz w:val="40"/>
+          <w:szCs w:val="40"/>
+        </w:rPr>
         <w:t>Setting up Accounts</w:t>
       </w:r>
     </w:p>
@@ -206,7 +232,7 @@
         <w:pStyle w:val="Normal"/>
         <w:numPr>
           <w:ilvl w:val="0"/>
-          <w:numId w:val="2"/>
+          <w:numId w:val="3"/>
         </w:numPr>
         <w:rPr/>
       </w:pPr>
@@ -220,7 +246,7 @@
         <w:pStyle w:val="Normal"/>
         <w:numPr>
           <w:ilvl w:val="0"/>
-          <w:numId w:val="2"/>
+          <w:numId w:val="3"/>
         </w:numPr>
         <w:rPr/>
       </w:pPr>
@@ -234,7 +260,7 @@
         <w:pStyle w:val="Normal"/>
         <w:numPr>
           <w:ilvl w:val="0"/>
-          <w:numId w:val="2"/>
+          <w:numId w:val="3"/>
         </w:numPr>
         <w:rPr/>
       </w:pPr>
@@ -339,10 +365,23 @@
     <w:p>
       <w:pPr>
         <w:pStyle w:val="Normal"/>
-        <w:rPr/>
-      </w:pPr>
-      <w:r>
-        <w:rPr/>
+        <w:rPr>
+          <w:rFonts w:ascii="Liberation Serif" w:hAnsi="Liberation Serif" w:eastAsia="Noto Sans CJK SC Regular" w:cs="FreeSans"/>
+          <w:b/>
+          <w:b/>
+          <w:bCs/>
+          <w:sz w:val="40"/>
+          <w:szCs w:val="40"/>
+        </w:rPr>
+      </w:pPr>
+      <w:r>
+        <w:rPr>
+          <w:rFonts w:eastAsia="Noto Sans CJK SC Regular" w:cs="FreeSans"/>
+          <w:b/>
+          <w:bCs/>
+          <w:sz w:val="40"/>
+          <w:szCs w:val="40"/>
+        </w:rPr>
         <w:t>Setting up Assets</w:t>
       </w:r>
     </w:p>
@@ -351,7 +390,7 @@
         <w:pStyle w:val="Normal"/>
         <w:numPr>
           <w:ilvl w:val="0"/>
-          <w:numId w:val="3"/>
+          <w:numId w:val="4"/>
         </w:numPr>
         <w:rPr/>
       </w:pPr>
@@ -365,7 +404,7 @@
         <w:pStyle w:val="Normal"/>
         <w:numPr>
           <w:ilvl w:val="0"/>
-          <w:numId w:val="3"/>
+          <w:numId w:val="4"/>
         </w:numPr>
         <w:rPr/>
       </w:pPr>
@@ -379,7 +418,7 @@
         <w:pStyle w:val="Normal"/>
         <w:numPr>
           <w:ilvl w:val="0"/>
-          <w:numId w:val="3"/>
+          <w:numId w:val="4"/>
         </w:numPr>
         <w:rPr/>
       </w:pPr>
@@ -482,10 +521,23 @@
     <w:p>
       <w:pPr>
         <w:pStyle w:val="Normal"/>
-        <w:rPr/>
-      </w:pPr>
-      <w:r>
-        <w:rPr/>
+        <w:rPr>
+          <w:rFonts w:ascii="Liberation Serif" w:hAnsi="Liberation Serif" w:eastAsia="Noto Sans CJK SC Regular" w:cs="FreeSans"/>
+          <w:b/>
+          <w:b/>
+          <w:bCs/>
+          <w:sz w:val="40"/>
+          <w:szCs w:val="40"/>
+        </w:rPr>
+      </w:pPr>
+      <w:r>
+        <w:rPr>
+          <w:rFonts w:eastAsia="Noto Sans CJK SC Regular" w:cs="FreeSans"/>
+          <w:b/>
+          <w:bCs/>
+          <w:sz w:val="40"/>
+          <w:szCs w:val="40"/>
+        </w:rPr>
         <w:t>Addind funds to your asset.</w:t>
       </w:r>
     </w:p>
@@ -494,7 +546,7 @@
         <w:pStyle w:val="Normal"/>
         <w:numPr>
           <w:ilvl w:val="0"/>
-          <w:numId w:val="4"/>
+          <w:numId w:val="5"/>
         </w:numPr>
         <w:rPr/>
       </w:pPr>
@@ -508,7 +560,7 @@
         <w:pStyle w:val="Normal"/>
         <w:numPr>
           <w:ilvl w:val="0"/>
-          <w:numId w:val="4"/>
+          <w:numId w:val="5"/>
         </w:numPr>
         <w:rPr/>
       </w:pPr>
@@ -522,7 +574,7 @@
         <w:pStyle w:val="Normal"/>
         <w:numPr>
           <w:ilvl w:val="0"/>
-          <w:numId w:val="4"/>
+          <w:numId w:val="5"/>
         </w:numPr>
         <w:rPr/>
       </w:pPr>
@@ -536,7 +588,7 @@
         <w:pStyle w:val="Normal"/>
         <w:numPr>
           <w:ilvl w:val="0"/>
-          <w:numId w:val="4"/>
+          <w:numId w:val="5"/>
         </w:numPr>
         <w:rPr/>
       </w:pPr>
@@ -550,7 +602,7 @@
         <w:pStyle w:val="Normal"/>
         <w:numPr>
           <w:ilvl w:val="0"/>
-          <w:numId w:val="4"/>
+          <w:numId w:val="5"/>
         </w:numPr>
         <w:rPr/>
       </w:pPr>
@@ -568,7 +620,7 @@
         <w:pStyle w:val="Normal"/>
         <w:numPr>
           <w:ilvl w:val="0"/>
-          <w:numId w:val="4"/>
+          <w:numId w:val="5"/>
         </w:numPr>
         <w:rPr/>
       </w:pPr>
@@ -582,7 +634,7 @@
         <w:pStyle w:val="Normal"/>
         <w:numPr>
           <w:ilvl w:val="0"/>
-          <w:numId w:val="4"/>
+          <w:numId w:val="5"/>
         </w:numPr>
         <w:rPr/>
       </w:pPr>
@@ -600,7 +652,7 @@
         <w:pStyle w:val="Normal"/>
         <w:numPr>
           <w:ilvl w:val="0"/>
-          <w:numId w:val="4"/>
+          <w:numId w:val="5"/>
         </w:numPr>
         <w:rPr/>
       </w:pPr>
@@ -614,7 +666,7 @@
         <w:pStyle w:val="Normal"/>
         <w:numPr>
           <w:ilvl w:val="0"/>
-          <w:numId w:val="4"/>
+          <w:numId w:val="5"/>
         </w:numPr>
         <w:rPr/>
       </w:pPr>
@@ -656,7 +708,7 @@
         <w:pStyle w:val="Normal"/>
         <w:numPr>
           <w:ilvl w:val="0"/>
-          <w:numId w:val="5"/>
+          <w:numId w:val="6"/>
         </w:numPr>
         <w:rPr/>
       </w:pPr>
@@ -670,7 +722,7 @@
         <w:pStyle w:val="Normal"/>
         <w:numPr>
           <w:ilvl w:val="0"/>
-          <w:numId w:val="5"/>
+          <w:numId w:val="6"/>
         </w:numPr>
         <w:rPr/>
       </w:pPr>
@@ -684,7 +736,7 @@
         <w:pStyle w:val="Normal"/>
         <w:numPr>
           <w:ilvl w:val="0"/>
-          <w:numId w:val="5"/>
+          <w:numId w:val="6"/>
         </w:numPr>
         <w:rPr/>
       </w:pPr>
@@ -698,7 +750,7 @@
         <w:pStyle w:val="Normal"/>
         <w:numPr>
           <w:ilvl w:val="0"/>
-          <w:numId w:val="5"/>
+          <w:numId w:val="6"/>
         </w:numPr>
         <w:rPr/>
       </w:pPr>
@@ -712,7 +764,7 @@
         <w:pStyle w:val="Normal"/>
         <w:numPr>
           <w:ilvl w:val="0"/>
-          <w:numId w:val="5"/>
+          <w:numId w:val="6"/>
         </w:numPr>
         <w:rPr/>
       </w:pPr>
@@ -726,7 +778,7 @@
         <w:pStyle w:val="Normal"/>
         <w:numPr>
           <w:ilvl w:val="0"/>
-          <w:numId w:val="5"/>
+          <w:numId w:val="6"/>
         </w:numPr>
         <w:rPr/>
       </w:pPr>
@@ -740,7 +792,7 @@
         <w:pStyle w:val="Normal"/>
         <w:numPr>
           <w:ilvl w:val="0"/>
-          <w:numId w:val="5"/>
+          <w:numId w:val="6"/>
         </w:numPr>
         <w:rPr/>
       </w:pPr>
@@ -754,7 +806,7 @@
         <w:pStyle w:val="Normal"/>
         <w:numPr>
           <w:ilvl w:val="0"/>
-          <w:numId w:val="5"/>
+          <w:numId w:val="6"/>
         </w:numPr>
         <w:rPr/>
       </w:pPr>
@@ -768,7 +820,7 @@
         <w:pStyle w:val="Normal"/>
         <w:numPr>
           <w:ilvl w:val="0"/>
-          <w:numId w:val="5"/>
+          <w:numId w:val="6"/>
         </w:numPr>
         <w:rPr/>
       </w:pPr>
@@ -897,10 +949,23 @@
     <w:p>
       <w:pPr>
         <w:pStyle w:val="Normal"/>
-        <w:rPr/>
-      </w:pPr>
-      <w:r>
-        <w:rPr/>
+        <w:rPr>
+          <w:rFonts w:ascii="Liberation Serif" w:hAnsi="Liberation Serif" w:eastAsia="Noto Sans CJK SC Regular" w:cs="FreeSans"/>
+          <w:b/>
+          <w:b/>
+          <w:bCs/>
+          <w:sz w:val="40"/>
+          <w:szCs w:val="40"/>
+        </w:rPr>
+      </w:pPr>
+      <w:r>
+        <w:rPr>
+          <w:rFonts w:eastAsia="Noto Sans CJK SC Regular" w:cs="FreeSans"/>
+          <w:b/>
+          <w:bCs/>
+          <w:sz w:val="40"/>
+          <w:szCs w:val="40"/>
+        </w:rPr>
         <w:t>Create a control program</w:t>
       </w:r>
     </w:p>
@@ -909,7 +974,7 @@
         <w:pStyle w:val="Normal"/>
         <w:numPr>
           <w:ilvl w:val="0"/>
-          <w:numId w:val="6"/>
+          <w:numId w:val="7"/>
         </w:numPr>
         <w:rPr/>
       </w:pPr>
@@ -923,7 +988,7 @@
         <w:pStyle w:val="Normal"/>
         <w:numPr>
           <w:ilvl w:val="0"/>
-          <w:numId w:val="6"/>
+          <w:numId w:val="7"/>
         </w:numPr>
         <w:rPr/>
       </w:pPr>
@@ -937,7 +1002,7 @@
         <w:pStyle w:val="Normal"/>
         <w:numPr>
           <w:ilvl w:val="0"/>
-          <w:numId w:val="6"/>
+          <w:numId w:val="7"/>
         </w:numPr>
         <w:rPr/>
       </w:pPr>
@@ -951,7 +1016,7 @@
         <w:pStyle w:val="Normal"/>
         <w:numPr>
           <w:ilvl w:val="0"/>
-          <w:numId w:val="6"/>
+          <w:numId w:val="7"/>
         </w:numPr>
         <w:rPr/>
       </w:pPr>
@@ -1147,8 +1212,17 @@
         <w:rPr/>
       </w:pPr>
       <w:r>
-        <w:rPr/>
+        <w:rPr>
+          <w:rFonts w:eastAsia="Noto Sans CJK SC Regular" w:cs="FreeSans"/>
+          <w:b/>
+          <w:bCs/>
+          <w:sz w:val="40"/>
+          <w:szCs w:val="40"/>
+        </w:rPr>
         <w:t>Using the control program just created to trade with other people.</w:t>
+      </w:r>
+      <w:r>
+        <w:rPr/>
         <w:br/>
         <w:t>Ask for the other persons conrtol program.</w:t>
       </w:r>
@@ -1168,7 +1242,7 @@
         <w:pStyle w:val="Normal"/>
         <w:numPr>
           <w:ilvl w:val="0"/>
-          <w:numId w:val="7"/>
+          <w:numId w:val="8"/>
         </w:numPr>
         <w:rPr/>
       </w:pPr>
@@ -1182,7 +1256,7 @@
         <w:pStyle w:val="Normal"/>
         <w:numPr>
           <w:ilvl w:val="0"/>
-          <w:numId w:val="7"/>
+          <w:numId w:val="8"/>
         </w:numPr>
         <w:rPr/>
       </w:pPr>
@@ -1204,7 +1278,7 @@
         <w:pStyle w:val="Normal"/>
         <w:numPr>
           <w:ilvl w:val="0"/>
-          <w:numId w:val="7"/>
+          <w:numId w:val="8"/>
         </w:numPr>
         <w:rPr/>
       </w:pPr>
@@ -1218,7 +1292,7 @@
         <w:pStyle w:val="Normal"/>
         <w:numPr>
           <w:ilvl w:val="0"/>
-          <w:numId w:val="7"/>
+          <w:numId w:val="8"/>
         </w:numPr>
         <w:rPr/>
       </w:pPr>
@@ -1236,7 +1310,7 @@
         <w:pStyle w:val="Normal"/>
         <w:numPr>
           <w:ilvl w:val="0"/>
-          <w:numId w:val="7"/>
+          <w:numId w:val="8"/>
         </w:numPr>
         <w:rPr/>
       </w:pPr>
@@ -1250,7 +1324,7 @@
         <w:pStyle w:val="Normal"/>
         <w:numPr>
           <w:ilvl w:val="0"/>
-          <w:numId w:val="7"/>
+          <w:numId w:val="8"/>
         </w:numPr>
         <w:rPr/>
       </w:pPr>
@@ -1276,7 +1350,7 @@
         <w:pStyle w:val="Normal"/>
         <w:numPr>
           <w:ilvl w:val="0"/>
-          <w:numId w:val="7"/>
+          <w:numId w:val="8"/>
         </w:numPr>
         <w:rPr/>
       </w:pPr>
@@ -1298,7 +1372,7 @@
         <w:pStyle w:val="Normal"/>
         <w:numPr>
           <w:ilvl w:val="0"/>
-          <w:numId w:val="7"/>
+          <w:numId w:val="8"/>
         </w:numPr>
         <w:rPr/>
       </w:pPr>
@@ -1316,7 +1390,7 @@
         <w:pStyle w:val="Normal"/>
         <w:numPr>
           <w:ilvl w:val="0"/>
-          <w:numId w:val="7"/>
+          <w:numId w:val="8"/>
         </w:numPr>
         <w:rPr/>
       </w:pPr>
@@ -1330,7 +1404,7 @@
         <w:pStyle w:val="Normal"/>
         <w:numPr>
           <w:ilvl w:val="0"/>
-          <w:numId w:val="7"/>
+          <w:numId w:val="8"/>
         </w:numPr>
         <w:rPr/>
       </w:pPr>
@@ -1460,10 +1534,23 @@
     <w:p>
       <w:pPr>
         <w:pStyle w:val="Normal"/>
-        <w:rPr/>
-      </w:pPr>
-      <w:r>
-        <w:rPr/>
+        <w:rPr>
+          <w:rFonts w:ascii="Liberation Serif" w:hAnsi="Liberation Serif" w:eastAsia="Noto Sans CJK SC Regular" w:cs="FreeSans"/>
+          <w:b/>
+          <w:b/>
+          <w:bCs/>
+          <w:sz w:val="40"/>
+          <w:szCs w:val="40"/>
+        </w:rPr>
+      </w:pPr>
+      <w:r>
+        <w:rPr>
+          <w:rFonts w:eastAsia="Noto Sans CJK SC Regular" w:cs="FreeSans"/>
+          <w:b/>
+          <w:bCs/>
+          <w:sz w:val="40"/>
+          <w:szCs w:val="40"/>
+        </w:rPr>
         <w:t xml:space="preserve">Quick shortcut for reapeated actions e.g refunding an account </w:t>
       </w:r>
     </w:p>
@@ -1490,7 +1577,7 @@
         <w:pStyle w:val="Normal"/>
         <w:numPr>
           <w:ilvl w:val="0"/>
-          <w:numId w:val="8"/>
+          <w:numId w:val="9"/>
         </w:numPr>
         <w:rPr/>
       </w:pPr>
@@ -1508,7 +1595,7 @@
         <w:pStyle w:val="Normal"/>
         <w:numPr>
           <w:ilvl w:val="0"/>
-          <w:numId w:val="8"/>
+          <w:numId w:val="9"/>
         </w:numPr>
         <w:rPr/>
       </w:pPr>
@@ -1536,7 +1623,7 @@
         <w:pStyle w:val="Normal"/>
         <w:numPr>
           <w:ilvl w:val="0"/>
-          <w:numId w:val="8"/>
+          <w:numId w:val="9"/>
         </w:numPr>
         <w:rPr/>
       </w:pPr>
@@ -1554,7 +1641,7 @@
         <w:pStyle w:val="Normal"/>
         <w:numPr>
           <w:ilvl w:val="0"/>
-          <w:numId w:val="8"/>
+          <w:numId w:val="9"/>
         </w:numPr>
         <w:rPr/>
       </w:pPr>
@@ -1568,7 +1655,7 @@
         <w:pStyle w:val="Normal"/>
         <w:numPr>
           <w:ilvl w:val="0"/>
-          <w:numId w:val="8"/>
+          <w:numId w:val="9"/>
         </w:numPr>
         <w:rPr/>
       </w:pPr>
@@ -1582,7 +1669,7 @@
         <w:pStyle w:val="Normal"/>
         <w:numPr>
           <w:ilvl w:val="0"/>
-          <w:numId w:val="8"/>
+          <w:numId w:val="9"/>
         </w:numPr>
         <w:rPr/>
       </w:pPr>
@@ -1604,7 +1691,7 @@
         <w:pStyle w:val="Normal"/>
         <w:numPr>
           <w:ilvl w:val="0"/>
-          <w:numId w:val="8"/>
+          <w:numId w:val="9"/>
         </w:numPr>
         <w:rPr/>
       </w:pPr>
@@ -1622,7 +1709,7 @@
         <w:pStyle w:val="Normal"/>
         <w:numPr>
           <w:ilvl w:val="0"/>
-          <w:numId w:val="8"/>
+          <w:numId w:val="9"/>
         </w:numPr>
         <w:rPr/>
       </w:pPr>
@@ -1640,7 +1727,7 @@
         <w:pStyle w:val="Normal"/>
         <w:numPr>
           <w:ilvl w:val="0"/>
-          <w:numId w:val="8"/>
+          <w:numId w:val="9"/>
         </w:numPr>
         <w:rPr/>
       </w:pPr>
@@ -1840,8 +1927,1172 @@
         <w:t xml:space="preserve">This can be very useful for doing multiple transactions of the same nature and to also allow for  multi-party transactions and asset swap. </w:t>
       </w:r>
     </w:p>
+    <w:p>
+      <w:pPr>
+        <w:pStyle w:val="Normal"/>
+        <w:rPr/>
+      </w:pPr>
+      <w:r>
+        <w:rPr/>
+      </w:r>
+    </w:p>
+    <w:p>
+      <w:pPr>
+        <w:pStyle w:val="Heading1"/>
+        <w:rPr>
+          <w:rFonts w:ascii="Liberation Serif" w:hAnsi="Liberation Serif" w:eastAsia="Noto Sans CJK SC Regular" w:cs="FreeSans"/>
+          <w:b/>
+          <w:b/>
+          <w:bCs/>
+          <w:sz w:val="40"/>
+          <w:szCs w:val="40"/>
+        </w:rPr>
+      </w:pPr>
+      <w:bookmarkStart w:id="0" w:name="multiparty-trades"/>
+      <w:bookmarkEnd w:id="0"/>
+      <w:r>
+        <w:rPr>
+          <w:rFonts w:eastAsia="Noto Sans CJK SC Regular" w:cs="FreeSans"/>
+          <w:b/>
+          <w:bCs/>
+          <w:sz w:val="40"/>
+          <w:szCs w:val="40"/>
+        </w:rPr>
+        <w:t>Multiparty Trades</w:t>
+      </w:r>
+    </w:p>
+    <w:p>
+      <w:pPr>
+        <w:pStyle w:val="TextBody"/>
+        <w:rPr>
+          <w:rFonts w:ascii="Liberation Serif" w:hAnsi="Liberation Serif" w:eastAsia="Noto Sans CJK SC Regular" w:cs="FreeSans"/>
+          <w:b w:val="false"/>
+          <w:b w:val="false"/>
+          <w:bCs w:val="false"/>
+          <w:sz w:val="24"/>
+          <w:szCs w:val="24"/>
+        </w:rPr>
+      </w:pPr>
+      <w:r>
+        <w:rPr>
+          <w:rFonts w:eastAsia="Noto Sans CJK SC Regular" w:cs="FreeSans"/>
+          <w:b w:val="false"/>
+          <w:bCs w:val="false"/>
+          <w:sz w:val="24"/>
+          <w:szCs w:val="24"/>
+        </w:rPr>
+        <w:t>Important Note: This will need you to be in communication with the person whom you are transacting with.</w:t>
+      </w:r>
+    </w:p>
+    <w:p>
+      <w:pPr>
+        <w:pStyle w:val="TextBody"/>
+        <w:rPr>
+          <w:rFonts w:ascii="Liberation Serif" w:hAnsi="Liberation Serif" w:eastAsia="Noto Sans CJK SC Regular" w:cs="FreeSans"/>
+          <w:b w:val="false"/>
+          <w:b w:val="false"/>
+          <w:bCs w:val="false"/>
+          <w:sz w:val="24"/>
+          <w:szCs w:val="24"/>
+        </w:rPr>
+      </w:pPr>
+      <w:r>
+        <w:rPr>
+          <w:rFonts w:eastAsia="Noto Sans CJK SC Regular" w:cs="FreeSans"/>
+          <w:b w:val="false"/>
+          <w:bCs w:val="false"/>
+          <w:sz w:val="24"/>
+          <w:szCs w:val="24"/>
+        </w:rPr>
+        <w:t xml:space="preserve">This is done on the one person node </w:t>
+      </w:r>
+      <w:r>
+        <w:rPr>
+          <w:rFonts w:eastAsia="Noto Sans CJK SC Regular" w:cs="FreeSans"/>
+          <w:b w:val="false"/>
+          <w:bCs w:val="false"/>
+          <w:sz w:val="24"/>
+          <w:szCs w:val="24"/>
+        </w:rPr>
+        <w:t>(account)</w:t>
+      </w:r>
+      <w:r>
+        <w:rPr>
+          <w:rFonts w:eastAsia="Noto Sans CJK SC Regular" w:cs="FreeSans"/>
+          <w:b w:val="false"/>
+          <w:bCs w:val="false"/>
+          <w:sz w:val="24"/>
+          <w:szCs w:val="24"/>
+        </w:rPr>
+        <w:t>. It does not matter which one of you does these steps</w:t>
+      </w:r>
+    </w:p>
+    <w:p>
+      <w:pPr>
+        <w:pStyle w:val="TextBody"/>
+        <w:rPr>
+          <w:rFonts w:ascii="Liberation Serif" w:hAnsi="Liberation Serif" w:eastAsia="Noto Sans CJK SC Regular" w:cs="FreeSans"/>
+          <w:b w:val="false"/>
+          <w:b w:val="false"/>
+          <w:bCs w:val="false"/>
+          <w:sz w:val="24"/>
+          <w:szCs w:val="24"/>
+        </w:rPr>
+      </w:pPr>
+      <w:r>
+        <w:rPr>
+          <w:rFonts w:eastAsia="Noto Sans CJK SC Regular" w:cs="FreeSans"/>
+          <w:b w:val="false"/>
+          <w:bCs w:val="false"/>
+          <w:sz w:val="24"/>
+          <w:szCs w:val="24"/>
+        </w:rPr>
+        <w:t>Part:1</w:t>
+      </w:r>
+    </w:p>
+    <w:p>
+      <w:pPr>
+        <w:pStyle w:val="Normal"/>
+        <w:numPr>
+          <w:ilvl w:val="0"/>
+          <w:numId w:val="10"/>
+        </w:numPr>
+        <w:rPr/>
+      </w:pPr>
+      <w:r>
+        <w:rPr/>
+        <w:t>Click on the side bar tab “Transactions”. Once there click on the “+ New transaction”</w:t>
+      </w:r>
+    </w:p>
+    <w:p>
+      <w:pPr>
+        <w:pStyle w:val="Normal"/>
+        <w:numPr>
+          <w:ilvl w:val="0"/>
+          <w:numId w:val="10"/>
+        </w:numPr>
+        <w:rPr/>
+      </w:pPr>
+      <w:r>
+        <w:rPr/>
+        <w:t>Click on “+ Add action” and select “</w:t>
+      </w:r>
+      <w:r>
+        <w:rPr/>
+        <w:t>Spend from account</w:t>
+      </w:r>
+      <w:r>
+        <w:rPr/>
+        <w:t>”</w:t>
+      </w:r>
+    </w:p>
+    <w:p>
+      <w:pPr>
+        <w:pStyle w:val="Normal"/>
+        <w:numPr>
+          <w:ilvl w:val="0"/>
+          <w:numId w:val="10"/>
+        </w:numPr>
+        <w:rPr/>
+      </w:pPr>
+      <w:r>
+        <w:rPr/>
+        <w:t>Enter the name of the account alias you want to send the asset from.</w:t>
+      </w:r>
+    </w:p>
+    <w:p>
+      <w:pPr>
+        <w:pStyle w:val="Normal"/>
+        <w:numPr>
+          <w:ilvl w:val="0"/>
+          <w:numId w:val="10"/>
+        </w:numPr>
+        <w:rPr/>
+      </w:pPr>
+      <w:r>
+        <w:rPr/>
+        <w:t>E</w:t>
+      </w:r>
+      <w:r>
+        <w:rPr/>
+        <w:t>nter the name of the asset alias you want to send</w:t>
+      </w:r>
+    </w:p>
+    <w:p>
+      <w:pPr>
+        <w:pStyle w:val="Normal"/>
+        <w:numPr>
+          <w:ilvl w:val="0"/>
+          <w:numId w:val="10"/>
+        </w:numPr>
+        <w:rPr/>
+      </w:pPr>
+      <w:r>
+        <w:rPr/>
+        <w:t>followed by the amount</w:t>
+      </w:r>
+    </w:p>
+    <w:p>
+      <w:pPr>
+        <w:pStyle w:val="Normal"/>
+        <w:numPr>
+          <w:ilvl w:val="0"/>
+          <w:numId w:val="10"/>
+        </w:numPr>
+        <w:rPr/>
+      </w:pPr>
+      <w:r>
+        <w:rPr/>
+        <w:t>Click on “+ Add action” and select “</w:t>
+      </w:r>
+      <w:r>
+        <w:rPr/>
+        <w:t>Control with account</w:t>
+      </w:r>
+      <w:r>
+        <w:rPr/>
+        <w:t>”</w:t>
+      </w:r>
+    </w:p>
+    <w:p>
+      <w:pPr>
+        <w:pStyle w:val="Normal"/>
+        <w:numPr>
+          <w:ilvl w:val="0"/>
+          <w:numId w:val="10"/>
+        </w:numPr>
+        <w:rPr/>
+      </w:pPr>
+      <w:r>
+        <w:rPr/>
+        <w:t xml:space="preserve">Enter the name of the account alias </w:t>
+      </w:r>
+      <w:r>
+        <w:rPr/>
+        <w:t>same as entered in step 3</w:t>
+      </w:r>
+      <w:r>
+        <w:rPr/>
+        <w:t>.</w:t>
+      </w:r>
+    </w:p>
+    <w:p>
+      <w:pPr>
+        <w:pStyle w:val="Normal"/>
+        <w:numPr>
+          <w:ilvl w:val="0"/>
+          <w:numId w:val="10"/>
+        </w:numPr>
+        <w:rPr/>
+      </w:pPr>
+      <w:r>
+        <w:rPr/>
+        <w:t>E</w:t>
+      </w:r>
+      <w:r>
+        <w:rPr/>
+        <w:t xml:space="preserve">nter the ID of the asset that you are trading for. The person whom you are trading with will have to give you the asset ID </w:t>
+      </w:r>
+    </w:p>
+    <w:p>
+      <w:pPr>
+        <w:pStyle w:val="Normal"/>
+        <w:numPr>
+          <w:ilvl w:val="0"/>
+          <w:numId w:val="10"/>
+        </w:numPr>
+        <w:rPr/>
+      </w:pPr>
+      <w:r>
+        <w:rPr/>
+        <w:t>followed by the amount</w:t>
+      </w:r>
+    </w:p>
+    <w:p>
+      <w:pPr>
+        <w:pStyle w:val="Normal"/>
+        <w:numPr>
+          <w:ilvl w:val="0"/>
+          <w:numId w:val="10"/>
+        </w:numPr>
+        <w:rPr/>
+      </w:pPr>
+      <w:r>
+        <w:rPr/>
+        <w:t>Click on “</w:t>
+      </w:r>
+      <w:r>
+        <w:rPr/>
+        <w:t>Show advanced options”</w:t>
+      </w:r>
+    </w:p>
+    <w:p>
+      <w:pPr>
+        <w:pStyle w:val="Normal"/>
+        <w:numPr>
+          <w:ilvl w:val="0"/>
+          <w:numId w:val="10"/>
+        </w:numPr>
+        <w:rPr/>
+      </w:pPr>
+      <w:r>
+        <w:rPr/>
+        <w:t>Then Click on “</w:t>
+      </w:r>
+      <w:r>
+        <w:rPr/>
+        <w:t>Allow additional actions”</w:t>
+      </w:r>
+    </w:p>
+    <w:p>
+      <w:pPr>
+        <w:pStyle w:val="Normal"/>
+        <w:numPr>
+          <w:ilvl w:val="0"/>
+          <w:numId w:val="10"/>
+        </w:numPr>
+        <w:rPr/>
+      </w:pPr>
+      <w:r>
+        <w:rPr/>
+        <w:t>Click on “Generate transaction hex</w:t>
+      </w:r>
+      <w:r>
+        <w:rPr/>
+        <w:t>”</w:t>
+      </w:r>
+    </w:p>
+    <w:p>
+      <w:pPr>
+        <w:pStyle w:val="Normal"/>
+        <w:numPr>
+          <w:ilvl w:val="0"/>
+          <w:numId w:val="10"/>
+        </w:numPr>
+        <w:rPr/>
+      </w:pPr>
+      <w:r>
+        <w:rPr/>
+        <w:t xml:space="preserve">Then click on “copy to clipboard” and paste this code where you can get it again. </w:t>
+      </w:r>
+    </w:p>
+    <w:p>
+      <w:pPr>
+        <w:pStyle w:val="TextBody"/>
+        <w:rPr/>
+      </w:pPr>
+      <w:r>
+        <w:rPr/>
+      </w:r>
+    </w:p>
+    <w:p>
+      <w:pPr>
+        <w:pStyle w:val="TextBody"/>
+        <w:rPr/>
+      </w:pPr>
+      <w:r>
+        <w:rPr/>
+        <w:t xml:space="preserve">This is done on the other persons node </w:t>
+      </w:r>
+      <w:r>
+        <w:rPr/>
+        <w:t>(account)</w:t>
+      </w:r>
+    </w:p>
+    <w:p>
+      <w:pPr>
+        <w:pStyle w:val="TextBody"/>
+        <w:rPr/>
+      </w:pPr>
+      <w:r>
+        <w:rPr/>
+        <w:t>Part:2</w:t>
+      </w:r>
+    </w:p>
+    <w:p>
+      <w:pPr>
+        <w:pStyle w:val="Normal"/>
+        <w:numPr>
+          <w:ilvl w:val="0"/>
+          <w:numId w:val="11"/>
+        </w:numPr>
+        <w:rPr/>
+      </w:pPr>
+      <w:r>
+        <w:rPr/>
+        <w:t>Click on the side bar tab “Transactions”. Once there click on the “+ New transaction”</w:t>
+      </w:r>
+    </w:p>
+    <w:p>
+      <w:pPr>
+        <w:pStyle w:val="Normal"/>
+        <w:numPr>
+          <w:ilvl w:val="0"/>
+          <w:numId w:val="11"/>
+        </w:numPr>
+        <w:rPr/>
+      </w:pPr>
+      <w:r>
+        <w:rPr/>
+        <w:t>Click on “+ Add action” and select “</w:t>
+      </w:r>
+      <w:r>
+        <w:rPr/>
+        <w:t>Spend from account</w:t>
+      </w:r>
+      <w:r>
+        <w:rPr/>
+        <w:t>”</w:t>
+      </w:r>
+    </w:p>
+    <w:p>
+      <w:pPr>
+        <w:pStyle w:val="Normal"/>
+        <w:numPr>
+          <w:ilvl w:val="0"/>
+          <w:numId w:val="11"/>
+        </w:numPr>
+        <w:rPr/>
+      </w:pPr>
+      <w:r>
+        <w:rPr/>
+        <w:t>Enter the name of the account alias you want to send the asset from.</w:t>
+      </w:r>
+    </w:p>
+    <w:p>
+      <w:pPr>
+        <w:pStyle w:val="Normal"/>
+        <w:numPr>
+          <w:ilvl w:val="0"/>
+          <w:numId w:val="11"/>
+        </w:numPr>
+        <w:rPr/>
+      </w:pPr>
+      <w:r>
+        <w:rPr/>
+        <w:t>E</w:t>
+      </w:r>
+      <w:r>
+        <w:rPr/>
+        <w:t>nter the name of the asset alias you want to send</w:t>
+      </w:r>
+    </w:p>
+    <w:p>
+      <w:pPr>
+        <w:pStyle w:val="Normal"/>
+        <w:numPr>
+          <w:ilvl w:val="0"/>
+          <w:numId w:val="11"/>
+        </w:numPr>
+        <w:rPr/>
+      </w:pPr>
+      <w:r>
+        <w:rPr/>
+        <w:t xml:space="preserve">followed by the amount. </w:t>
+      </w:r>
+      <w:r>
+        <w:rPr/>
+        <w:t>Make sure this amount matches amount in step 9 of part 1</w:t>
+      </w:r>
+    </w:p>
+    <w:p>
+      <w:pPr>
+        <w:pStyle w:val="Normal"/>
+        <w:numPr>
+          <w:ilvl w:val="0"/>
+          <w:numId w:val="11"/>
+        </w:numPr>
+        <w:rPr/>
+      </w:pPr>
+      <w:r>
+        <w:rPr/>
+        <w:t>Click on “+ Add action” and select “</w:t>
+      </w:r>
+      <w:r>
+        <w:rPr/>
+        <w:t>Control with account</w:t>
+      </w:r>
+      <w:r>
+        <w:rPr/>
+        <w:t>”</w:t>
+      </w:r>
+    </w:p>
+    <w:p>
+      <w:pPr>
+        <w:pStyle w:val="Normal"/>
+        <w:numPr>
+          <w:ilvl w:val="0"/>
+          <w:numId w:val="11"/>
+        </w:numPr>
+        <w:rPr/>
+      </w:pPr>
+      <w:r>
+        <w:rPr/>
+        <w:t xml:space="preserve">Enter the name of the account alias </w:t>
+      </w:r>
+      <w:r>
+        <w:rPr/>
+        <w:t>same as entered in step 3</w:t>
+      </w:r>
+      <w:r>
+        <w:rPr/>
+        <w:t>.</w:t>
+      </w:r>
+    </w:p>
+    <w:p>
+      <w:pPr>
+        <w:pStyle w:val="Normal"/>
+        <w:numPr>
+          <w:ilvl w:val="0"/>
+          <w:numId w:val="11"/>
+        </w:numPr>
+        <w:rPr/>
+      </w:pPr>
+      <w:r>
+        <w:rPr/>
+        <w:t>E</w:t>
+      </w:r>
+      <w:r>
+        <w:rPr/>
+        <w:t>nter the ID of the asset that you are trading for. The person whom you are trading with will have to give you the asset ID. Make sure this is the ID of the asset in step 4 of part 1</w:t>
+      </w:r>
+    </w:p>
+    <w:p>
+      <w:pPr>
+        <w:pStyle w:val="Normal"/>
+        <w:numPr>
+          <w:ilvl w:val="0"/>
+          <w:numId w:val="11"/>
+        </w:numPr>
+        <w:rPr/>
+      </w:pPr>
+      <w:r>
+        <w:rPr/>
+        <w:t xml:space="preserve">followed by the amount. </w:t>
+      </w:r>
+      <w:r>
+        <w:rPr/>
+        <w:t>Make sure this amount matches amount in step 5 of part 1</w:t>
+      </w:r>
+    </w:p>
+    <w:p>
+      <w:pPr>
+        <w:pStyle w:val="Normal"/>
+        <w:numPr>
+          <w:ilvl w:val="0"/>
+          <w:numId w:val="11"/>
+        </w:numPr>
+        <w:rPr/>
+      </w:pPr>
+      <w:r>
+        <w:rPr/>
+        <w:t>Click on “</w:t>
+      </w:r>
+      <w:r>
+        <w:rPr/>
+        <w:t>Show advanced options”</w:t>
+      </w:r>
+    </w:p>
+    <w:p>
+      <w:pPr>
+        <w:pStyle w:val="Normal"/>
+        <w:numPr>
+          <w:ilvl w:val="0"/>
+          <w:numId w:val="11"/>
+        </w:numPr>
+        <w:rPr/>
+      </w:pPr>
+      <w:r>
+        <w:rPr/>
+        <w:t>Select the “</w:t>
+      </w:r>
+      <w:r>
+        <w:rPr/>
+        <w:t>Submit transaction to blockchain”</w:t>
+      </w:r>
+    </w:p>
+    <w:p>
+      <w:pPr>
+        <w:pStyle w:val="Normal"/>
+        <w:numPr>
+          <w:ilvl w:val="0"/>
+          <w:numId w:val="11"/>
+        </w:numPr>
+        <w:rPr/>
+      </w:pPr>
+      <w:r>
+        <w:rPr/>
+        <w:t>Paste that code into the “</w:t>
+      </w:r>
+      <w:r>
+        <w:rPr/>
+        <w:t>Base transaction”</w:t>
+      </w:r>
+    </w:p>
+    <w:p>
+      <w:pPr>
+        <w:pStyle w:val="Normal"/>
+        <w:numPr>
+          <w:ilvl w:val="0"/>
+          <w:numId w:val="11"/>
+        </w:numPr>
+        <w:rPr/>
+      </w:pPr>
+      <w:r>
+        <w:rPr/>
+        <w:t>Click on “Submit transaction”</w:t>
+      </w:r>
+    </w:p>
+    <w:p>
+      <w:pPr>
+        <w:pStyle w:val="Normal"/>
+        <w:rPr/>
+      </w:pPr>
+      <w:r>
+        <w:rPr/>
+      </w:r>
+    </w:p>
+    <w:p>
+      <w:pPr>
+        <w:pStyle w:val="Normal"/>
+        <w:rPr/>
+      </w:pPr>
+      <w:r>
+        <w:rPr/>
+      </w:r>
+    </w:p>
+    <w:p>
+      <w:pPr>
+        <w:pStyle w:val="Normal"/>
+        <w:rPr/>
+      </w:pPr>
+      <w:bookmarkStart w:id="1" w:name="__DdeLink__305_974119695"/>
+      <w:r>
+        <w:rPr/>
+        <w:t>Below will have a practical example of what is entered in each step.</w:t>
+      </w:r>
+    </w:p>
+    <w:p>
+      <w:pPr>
+        <w:pStyle w:val="Normal"/>
+        <w:rPr/>
+      </w:pPr>
+      <w:bookmarkStart w:id="2" w:name="__DdeLink__305_974119695"/>
+      <w:bookmarkEnd w:id="2"/>
+      <w:r>
+        <w:rPr/>
+        <w:t>This is Part:1</w:t>
+      </w:r>
+    </w:p>
+    <w:p>
+      <w:pPr>
+        <w:pStyle w:val="Normal"/>
+        <w:rPr/>
+      </w:pPr>
+      <w:r>
+        <w:rPr/>
+        <w:drawing>
+          <wp:anchor behindDoc="0" distT="0" distB="0" distL="0" distR="0" simplePos="0" locked="0" layoutInCell="1" allowOverlap="1" relativeHeight="14">
+            <wp:simplePos x="0" y="0"/>
+            <wp:positionH relativeFrom="column">
+              <wp:align>center</wp:align>
+            </wp:positionH>
+            <wp:positionV relativeFrom="paragraph">
+              <wp:posOffset>635</wp:posOffset>
+            </wp:positionV>
+            <wp:extent cx="6120130" cy="3483610"/>
+            <wp:effectExtent l="0" t="0" r="0" b="0"/>
+            <wp:wrapSquare wrapText="largest"/>
+            <wp:docPr id="13" name="Image13" descr=""/>
+            <wp:cNvGraphicFramePr>
+              <a:graphicFrameLocks xmlns:a="http://schemas.openxmlformats.org/drawingml/2006/main" noChangeAspect="1"/>
+            </wp:cNvGraphicFramePr>
+            <a:graphic xmlns:a="http://schemas.openxmlformats.org/drawingml/2006/main">
+              <a:graphicData uri="http://schemas.openxmlformats.org/drawingml/2006/picture">
+                <pic:pic xmlns:pic="http://schemas.openxmlformats.org/drawingml/2006/picture">
+                  <pic:nvPicPr>
+                    <pic:cNvPr id="13" name="Image13" descr=""/>
+                    <pic:cNvPicPr>
+                      <a:picLocks noChangeAspect="1" noChangeArrowheads="1"/>
+                    </pic:cNvPicPr>
+                  </pic:nvPicPr>
+                  <pic:blipFill>
+                    <a:blip r:embed="rId14"/>
+                    <a:stretch>
+                      <a:fillRect/>
+                    </a:stretch>
+                  </pic:blipFill>
+                  <pic:spPr bwMode="auto">
+                    <a:xfrm>
+                      <a:off x="0" y="0"/>
+                      <a:ext cx="6120130" cy="3483610"/>
+                    </a:xfrm>
+                    <a:prstGeom prst="rect">
+                      <a:avLst/>
+                    </a:prstGeom>
+                  </pic:spPr>
+                </pic:pic>
+              </a:graphicData>
+            </a:graphic>
+          </wp:anchor>
+        </w:drawing>
+      </w:r>
+    </w:p>
+    <w:p>
+      <w:pPr>
+        <w:pStyle w:val="Normal"/>
+        <w:rPr/>
+      </w:pPr>
+      <w:r>
+        <w:rPr/>
+      </w:r>
+    </w:p>
+    <w:p>
+      <w:pPr>
+        <w:pStyle w:val="Normal"/>
+        <w:rPr/>
+      </w:pPr>
+      <w:r>
+        <w:rPr/>
+        <w:drawing>
+          <wp:anchor behindDoc="0" distT="0" distB="0" distL="0" distR="0" simplePos="0" locked="0" layoutInCell="1" allowOverlap="1" relativeHeight="15">
+            <wp:simplePos x="0" y="0"/>
+            <wp:positionH relativeFrom="column">
+              <wp:align>center</wp:align>
+            </wp:positionH>
+            <wp:positionV relativeFrom="paragraph">
+              <wp:posOffset>635</wp:posOffset>
+            </wp:positionV>
+            <wp:extent cx="6120130" cy="3483610"/>
+            <wp:effectExtent l="0" t="0" r="0" b="0"/>
+            <wp:wrapSquare wrapText="largest"/>
+            <wp:docPr id="14" name="Image14" descr=""/>
+            <wp:cNvGraphicFramePr>
+              <a:graphicFrameLocks xmlns:a="http://schemas.openxmlformats.org/drawingml/2006/main" noChangeAspect="1"/>
+            </wp:cNvGraphicFramePr>
+            <a:graphic xmlns:a="http://schemas.openxmlformats.org/drawingml/2006/main">
+              <a:graphicData uri="http://schemas.openxmlformats.org/drawingml/2006/picture">
+                <pic:pic xmlns:pic="http://schemas.openxmlformats.org/drawingml/2006/picture">
+                  <pic:nvPicPr>
+                    <pic:cNvPr id="14" name="Image14" descr=""/>
+                    <pic:cNvPicPr>
+                      <a:picLocks noChangeAspect="1" noChangeArrowheads="1"/>
+                    </pic:cNvPicPr>
+                  </pic:nvPicPr>
+                  <pic:blipFill>
+                    <a:blip r:embed="rId15"/>
+                    <a:stretch>
+                      <a:fillRect/>
+                    </a:stretch>
+                  </pic:blipFill>
+                  <pic:spPr bwMode="auto">
+                    <a:xfrm>
+                      <a:off x="0" y="0"/>
+                      <a:ext cx="6120130" cy="3483610"/>
+                    </a:xfrm>
+                    <a:prstGeom prst="rect">
+                      <a:avLst/>
+                    </a:prstGeom>
+                  </pic:spPr>
+                </pic:pic>
+              </a:graphicData>
+            </a:graphic>
+          </wp:anchor>
+        </w:drawing>
+      </w:r>
+    </w:p>
+    <w:p>
+      <w:pPr>
+        <w:pStyle w:val="Normal"/>
+        <w:rPr/>
+      </w:pPr>
+      <w:r>
+        <w:rPr/>
+        <w:drawing>
+          <wp:anchor behindDoc="0" distT="0" distB="0" distL="0" distR="0" simplePos="0" locked="0" layoutInCell="1" allowOverlap="1" relativeHeight="16">
+            <wp:simplePos x="0" y="0"/>
+            <wp:positionH relativeFrom="column">
+              <wp:align>center</wp:align>
+            </wp:positionH>
+            <wp:positionV relativeFrom="paragraph">
+              <wp:posOffset>635</wp:posOffset>
+            </wp:positionV>
+            <wp:extent cx="6120130" cy="3483610"/>
+            <wp:effectExtent l="0" t="0" r="0" b="0"/>
+            <wp:wrapSquare wrapText="largest"/>
+            <wp:docPr id="15" name="Image15" descr=""/>
+            <wp:cNvGraphicFramePr>
+              <a:graphicFrameLocks xmlns:a="http://schemas.openxmlformats.org/drawingml/2006/main" noChangeAspect="1"/>
+            </wp:cNvGraphicFramePr>
+            <a:graphic xmlns:a="http://schemas.openxmlformats.org/drawingml/2006/main">
+              <a:graphicData uri="http://schemas.openxmlformats.org/drawingml/2006/picture">
+                <pic:pic xmlns:pic="http://schemas.openxmlformats.org/drawingml/2006/picture">
+                  <pic:nvPicPr>
+                    <pic:cNvPr id="15" name="Image15" descr=""/>
+                    <pic:cNvPicPr>
+                      <a:picLocks noChangeAspect="1" noChangeArrowheads="1"/>
+                    </pic:cNvPicPr>
+                  </pic:nvPicPr>
+                  <pic:blipFill>
+                    <a:blip r:embed="rId16"/>
+                    <a:stretch>
+                      <a:fillRect/>
+                    </a:stretch>
+                  </pic:blipFill>
+                  <pic:spPr bwMode="auto">
+                    <a:xfrm>
+                      <a:off x="0" y="0"/>
+                      <a:ext cx="6120130" cy="3483610"/>
+                    </a:xfrm>
+                    <a:prstGeom prst="rect">
+                      <a:avLst/>
+                    </a:prstGeom>
+                  </pic:spPr>
+                </pic:pic>
+              </a:graphicData>
+            </a:graphic>
+          </wp:anchor>
+        </w:drawing>
+      </w:r>
+    </w:p>
+    <w:p>
+      <w:pPr>
+        <w:pStyle w:val="Normal"/>
+        <w:rPr/>
+      </w:pPr>
+      <w:r>
+        <w:rPr/>
+      </w:r>
+    </w:p>
+    <w:p>
+      <w:pPr>
+        <w:pStyle w:val="Normal"/>
+        <w:rPr/>
+      </w:pPr>
+      <w:r>
+        <w:rPr/>
+        <w:drawing>
+          <wp:anchor behindDoc="0" distT="0" distB="0" distL="0" distR="0" simplePos="0" locked="0" layoutInCell="1" allowOverlap="1" relativeHeight="17">
+            <wp:simplePos x="0" y="0"/>
+            <wp:positionH relativeFrom="column">
+              <wp:align>center</wp:align>
+            </wp:positionH>
+            <wp:positionV relativeFrom="paragraph">
+              <wp:posOffset>635</wp:posOffset>
+            </wp:positionV>
+            <wp:extent cx="6120130" cy="3483610"/>
+            <wp:effectExtent l="0" t="0" r="0" b="0"/>
+            <wp:wrapSquare wrapText="largest"/>
+            <wp:docPr id="16" name="Image16" descr=""/>
+            <wp:cNvGraphicFramePr>
+              <a:graphicFrameLocks xmlns:a="http://schemas.openxmlformats.org/drawingml/2006/main" noChangeAspect="1"/>
+            </wp:cNvGraphicFramePr>
+            <a:graphic xmlns:a="http://schemas.openxmlformats.org/drawingml/2006/main">
+              <a:graphicData uri="http://schemas.openxmlformats.org/drawingml/2006/picture">
+                <pic:pic xmlns:pic="http://schemas.openxmlformats.org/drawingml/2006/picture">
+                  <pic:nvPicPr>
+                    <pic:cNvPr id="16" name="Image16" descr=""/>
+                    <pic:cNvPicPr>
+                      <a:picLocks noChangeAspect="1" noChangeArrowheads="1"/>
+                    </pic:cNvPicPr>
+                  </pic:nvPicPr>
+                  <pic:blipFill>
+                    <a:blip r:embed="rId17"/>
+                    <a:stretch>
+                      <a:fillRect/>
+                    </a:stretch>
+                  </pic:blipFill>
+                  <pic:spPr bwMode="auto">
+                    <a:xfrm>
+                      <a:off x="0" y="0"/>
+                      <a:ext cx="6120130" cy="3483610"/>
+                    </a:xfrm>
+                    <a:prstGeom prst="rect">
+                      <a:avLst/>
+                    </a:prstGeom>
+                  </pic:spPr>
+                </pic:pic>
+              </a:graphicData>
+            </a:graphic>
+          </wp:anchor>
+        </w:drawing>
+      </w:r>
+    </w:p>
+    <w:p>
+      <w:pPr>
+        <w:pStyle w:val="Normal"/>
+        <w:rPr/>
+      </w:pPr>
+      <w:r>
+        <w:rPr/>
+      </w:r>
+    </w:p>
+    <w:p>
+      <w:pPr>
+        <w:pStyle w:val="Normal"/>
+        <w:rPr/>
+      </w:pPr>
+      <w:r>
+        <w:rPr/>
+        <w:t>Below will have a practical example of what is entered in each step.</w:t>
+      </w:r>
+    </w:p>
+    <w:p>
+      <w:pPr>
+        <w:pStyle w:val="Normal"/>
+        <w:rPr/>
+      </w:pPr>
+      <w:r>
+        <w:rPr/>
+        <w:t>This is Part:2</w:t>
+      </w:r>
+    </w:p>
+    <w:p>
+      <w:pPr>
+        <w:pStyle w:val="Normal"/>
+        <w:rPr/>
+      </w:pPr>
+      <w:r>
+        <w:rPr/>
+      </w:r>
+    </w:p>
+    <w:p>
+      <w:pPr>
+        <w:pStyle w:val="TextBody"/>
+        <w:rPr/>
+      </w:pPr>
+      <w:r>
+        <w:rPr/>
+        <w:drawing>
+          <wp:anchor behindDoc="0" distT="0" distB="0" distL="0" distR="0" simplePos="0" locked="0" layoutInCell="1" allowOverlap="1" relativeHeight="18">
+            <wp:simplePos x="0" y="0"/>
+            <wp:positionH relativeFrom="column">
+              <wp:align>center</wp:align>
+            </wp:positionH>
+            <wp:positionV relativeFrom="paragraph">
+              <wp:posOffset>635</wp:posOffset>
+            </wp:positionV>
+            <wp:extent cx="6120130" cy="3483610"/>
+            <wp:effectExtent l="0" t="0" r="0" b="0"/>
+            <wp:wrapSquare wrapText="largest"/>
+            <wp:docPr id="17" name="Image17" descr=""/>
+            <wp:cNvGraphicFramePr>
+              <a:graphicFrameLocks xmlns:a="http://schemas.openxmlformats.org/drawingml/2006/main" noChangeAspect="1"/>
+            </wp:cNvGraphicFramePr>
+            <a:graphic xmlns:a="http://schemas.openxmlformats.org/drawingml/2006/main">
+              <a:graphicData uri="http://schemas.openxmlformats.org/drawingml/2006/picture">
+                <pic:pic xmlns:pic="http://schemas.openxmlformats.org/drawingml/2006/picture">
+                  <pic:nvPicPr>
+                    <pic:cNvPr id="17" name="Image17" descr=""/>
+                    <pic:cNvPicPr>
+                      <a:picLocks noChangeAspect="1" noChangeArrowheads="1"/>
+                    </pic:cNvPicPr>
+                  </pic:nvPicPr>
+                  <pic:blipFill>
+                    <a:blip r:embed="rId18"/>
+                    <a:stretch>
+                      <a:fillRect/>
+                    </a:stretch>
+                  </pic:blipFill>
+                  <pic:spPr bwMode="auto">
+                    <a:xfrm>
+                      <a:off x="0" y="0"/>
+                      <a:ext cx="6120130" cy="3483610"/>
+                    </a:xfrm>
+                    <a:prstGeom prst="rect">
+                      <a:avLst/>
+                    </a:prstGeom>
+                  </pic:spPr>
+                </pic:pic>
+              </a:graphicData>
+            </a:graphic>
+          </wp:anchor>
+        </w:drawing>
+      </w:r>
+    </w:p>
+    <w:p>
+      <w:pPr>
+        <w:pStyle w:val="TextBody"/>
+        <w:rPr/>
+      </w:pPr>
+      <w:r>
+        <w:rPr/>
+      </w:r>
+    </w:p>
+    <w:p>
+      <w:pPr>
+        <w:pStyle w:val="TextBody"/>
+        <w:rPr/>
+      </w:pPr>
+      <w:r>
+        <w:rPr/>
+        <w:drawing>
+          <wp:anchor behindDoc="0" distT="0" distB="0" distL="0" distR="0" simplePos="0" locked="0" layoutInCell="1" allowOverlap="1" relativeHeight="19">
+            <wp:simplePos x="0" y="0"/>
+            <wp:positionH relativeFrom="column">
+              <wp:align>center</wp:align>
+            </wp:positionH>
+            <wp:positionV relativeFrom="paragraph">
+              <wp:posOffset>635</wp:posOffset>
+            </wp:positionV>
+            <wp:extent cx="6120130" cy="3483610"/>
+            <wp:effectExtent l="0" t="0" r="0" b="0"/>
+            <wp:wrapSquare wrapText="largest"/>
+            <wp:docPr id="18" name="Image18" descr=""/>
+            <wp:cNvGraphicFramePr>
+              <a:graphicFrameLocks xmlns:a="http://schemas.openxmlformats.org/drawingml/2006/main" noChangeAspect="1"/>
+            </wp:cNvGraphicFramePr>
+            <a:graphic xmlns:a="http://schemas.openxmlformats.org/drawingml/2006/main">
+              <a:graphicData uri="http://schemas.openxmlformats.org/drawingml/2006/picture">
+                <pic:pic xmlns:pic="http://schemas.openxmlformats.org/drawingml/2006/picture">
+                  <pic:nvPicPr>
+                    <pic:cNvPr id="18" name="Image18" descr=""/>
+                    <pic:cNvPicPr>
+                      <a:picLocks noChangeAspect="1" noChangeArrowheads="1"/>
+                    </pic:cNvPicPr>
+                  </pic:nvPicPr>
+                  <pic:blipFill>
+                    <a:blip r:embed="rId19"/>
+                    <a:stretch>
+                      <a:fillRect/>
+                    </a:stretch>
+                  </pic:blipFill>
+                  <pic:spPr bwMode="auto">
+                    <a:xfrm>
+                      <a:off x="0" y="0"/>
+                      <a:ext cx="6120130" cy="3483610"/>
+                    </a:xfrm>
+                    <a:prstGeom prst="rect">
+                      <a:avLst/>
+                    </a:prstGeom>
+                  </pic:spPr>
+                </pic:pic>
+              </a:graphicData>
+            </a:graphic>
+          </wp:anchor>
+        </w:drawing>
+      </w:r>
+    </w:p>
+    <w:p>
+      <w:pPr>
+        <w:pStyle w:val="TextBody"/>
+        <w:rPr/>
+      </w:pPr>
+      <w:r>
+        <w:rPr/>
+        <w:drawing>
+          <wp:anchor behindDoc="0" distT="0" distB="0" distL="0" distR="0" simplePos="0" locked="0" layoutInCell="1" allowOverlap="1" relativeHeight="20">
+            <wp:simplePos x="0" y="0"/>
+            <wp:positionH relativeFrom="column">
+              <wp:align>center</wp:align>
+            </wp:positionH>
+            <wp:positionV relativeFrom="paragraph">
+              <wp:posOffset>635</wp:posOffset>
+            </wp:positionV>
+            <wp:extent cx="6120130" cy="3483610"/>
+            <wp:effectExtent l="0" t="0" r="0" b="0"/>
+            <wp:wrapSquare wrapText="largest"/>
+            <wp:docPr id="19" name="Image19" descr=""/>
+            <wp:cNvGraphicFramePr>
+              <a:graphicFrameLocks xmlns:a="http://schemas.openxmlformats.org/drawingml/2006/main" noChangeAspect="1"/>
+            </wp:cNvGraphicFramePr>
+            <a:graphic xmlns:a="http://schemas.openxmlformats.org/drawingml/2006/main">
+              <a:graphicData uri="http://schemas.openxmlformats.org/drawingml/2006/picture">
+                <pic:pic xmlns:pic="http://schemas.openxmlformats.org/drawingml/2006/picture">
+                  <pic:nvPicPr>
+                    <pic:cNvPr id="19" name="Image19" descr=""/>
+                    <pic:cNvPicPr>
+                      <a:picLocks noChangeAspect="1" noChangeArrowheads="1"/>
+                    </pic:cNvPicPr>
+                  </pic:nvPicPr>
+                  <pic:blipFill>
+                    <a:blip r:embed="rId20"/>
+                    <a:stretch>
+                      <a:fillRect/>
+                    </a:stretch>
+                  </pic:blipFill>
+                  <pic:spPr bwMode="auto">
+                    <a:xfrm>
+                      <a:off x="0" y="0"/>
+                      <a:ext cx="6120130" cy="3483610"/>
+                    </a:xfrm>
+                    <a:prstGeom prst="rect">
+                      <a:avLst/>
+                    </a:prstGeom>
+                  </pic:spPr>
+                </pic:pic>
+              </a:graphicData>
+            </a:graphic>
+          </wp:anchor>
+        </w:drawing>
+      </w:r>
+    </w:p>
+    <w:p>
+      <w:pPr>
+        <w:pStyle w:val="TextBody"/>
+        <w:rPr/>
+      </w:pPr>
+      <w:r>
+        <w:rPr/>
+      </w:r>
+    </w:p>
+    <w:p>
+      <w:pPr>
+        <w:pStyle w:val="TextBody"/>
+        <w:spacing w:before="0" w:after="140"/>
+        <w:rPr/>
+      </w:pPr>
+      <w:r>
+        <w:rPr/>
+        <w:drawing>
+          <wp:anchor behindDoc="0" distT="0" distB="0" distL="0" distR="0" simplePos="0" locked="0" layoutInCell="1" allowOverlap="1" relativeHeight="21">
+            <wp:simplePos x="0" y="0"/>
+            <wp:positionH relativeFrom="column">
+              <wp:align>center</wp:align>
+            </wp:positionH>
+            <wp:positionV relativeFrom="paragraph">
+              <wp:posOffset>635</wp:posOffset>
+            </wp:positionV>
+            <wp:extent cx="6120130" cy="3483610"/>
+            <wp:effectExtent l="0" t="0" r="0" b="0"/>
+            <wp:wrapSquare wrapText="largest"/>
+            <wp:docPr id="20" name="Image20" descr=""/>
+            <wp:cNvGraphicFramePr>
+              <a:graphicFrameLocks xmlns:a="http://schemas.openxmlformats.org/drawingml/2006/main" noChangeAspect="1"/>
+            </wp:cNvGraphicFramePr>
+            <a:graphic xmlns:a="http://schemas.openxmlformats.org/drawingml/2006/main">
+              <a:graphicData uri="http://schemas.openxmlformats.org/drawingml/2006/picture">
+                <pic:pic xmlns:pic="http://schemas.openxmlformats.org/drawingml/2006/picture">
+                  <pic:nvPicPr>
+                    <pic:cNvPr id="20" name="Image20" descr=""/>
+                    <pic:cNvPicPr>
+                      <a:picLocks noChangeAspect="1" noChangeArrowheads="1"/>
+                    </pic:cNvPicPr>
+                  </pic:nvPicPr>
+                  <pic:blipFill>
+                    <a:blip r:embed="rId21"/>
+                    <a:stretch>
+                      <a:fillRect/>
+                    </a:stretch>
+                  </pic:blipFill>
+                  <pic:spPr bwMode="auto">
+                    <a:xfrm>
+                      <a:off x="0" y="0"/>
+                      <a:ext cx="6120130" cy="3483610"/>
+                    </a:xfrm>
+                    <a:prstGeom prst="rect">
+                      <a:avLst/>
+                    </a:prstGeom>
+                  </pic:spPr>
+                </pic:pic>
+              </a:graphicData>
+            </a:graphic>
+          </wp:anchor>
+        </w:drawing>
+      </w:r>
+    </w:p>
     <w:sectPr>
-      <w:headerReference w:type="default" r:id="rId14"/>
+      <w:headerReference w:type="default" r:id="rId22"/>
       <w:type w:val="nextPage"/>
       <w:pgSz w:w="11906" w:h="16838"/>
       <w:pgMar w:left="1134" w:right="1134" w:header="1134" w:top="1693" w:footer="0" w:bottom="1134" w:gutter="0"/>
@@ -1873,120 +3124,120 @@
   <w:abstractNum w:abstractNumId="1">
     <w:lvl w:ilvl="0">
       <w:start w:val="1"/>
-      <w:numFmt w:val="decimal"/>
-      <w:lvlText w:val="%1."/>
+      <w:numFmt w:val="none"/>
+      <w:suff w:val="nothing"/>
+      <w:lvlText w:val=""/>
+      <w:lvlJc w:val="left"/>
+      <w:pPr>
+        <w:tabs>
+          <w:tab w:val="num" w:pos="432"/>
+        </w:tabs>
+        <w:ind w:left="432" w:hanging="432"/>
+      </w:pPr>
+    </w:lvl>
+    <w:lvl w:ilvl="1">
+      <w:start w:val="1"/>
+      <w:numFmt w:val="none"/>
+      <w:suff w:val="nothing"/>
+      <w:lvlText w:val=""/>
+      <w:lvlJc w:val="left"/>
+      <w:pPr>
+        <w:tabs>
+          <w:tab w:val="num" w:pos="576"/>
+        </w:tabs>
+        <w:ind w:left="576" w:hanging="576"/>
+      </w:pPr>
+    </w:lvl>
+    <w:lvl w:ilvl="2">
+      <w:start w:val="1"/>
+      <w:numFmt w:val="none"/>
+      <w:suff w:val="nothing"/>
+      <w:lvlText w:val=""/>
       <w:lvlJc w:val="left"/>
       <w:pPr>
         <w:tabs>
           <w:tab w:val="num" w:pos="720"/>
         </w:tabs>
-        <w:ind w:left="720" w:hanging="360"/>
-      </w:pPr>
-      <w:rPr/>
-    </w:lvl>
-    <w:lvl w:ilvl="1">
-      <w:start w:val="1"/>
-      <w:numFmt w:val="decimal"/>
-      <w:lvlText w:val="%2."/>
-      <w:lvlJc w:val="left"/>
-      <w:pPr>
-        <w:tabs>
-          <w:tab w:val="num" w:pos="1080"/>
-        </w:tabs>
-        <w:ind w:left="1080" w:hanging="360"/>
-      </w:pPr>
-      <w:rPr/>
-    </w:lvl>
-    <w:lvl w:ilvl="2">
-      <w:start w:val="1"/>
-      <w:numFmt w:val="decimal"/>
-      <w:lvlText w:val="%3."/>
+        <w:ind w:left="720" w:hanging="720"/>
+      </w:pPr>
+    </w:lvl>
+    <w:lvl w:ilvl="3">
+      <w:start w:val="1"/>
+      <w:numFmt w:val="none"/>
+      <w:suff w:val="nothing"/>
+      <w:lvlText w:val=""/>
+      <w:lvlJc w:val="left"/>
+      <w:pPr>
+        <w:tabs>
+          <w:tab w:val="num" w:pos="864"/>
+        </w:tabs>
+        <w:ind w:left="864" w:hanging="864"/>
+      </w:pPr>
+    </w:lvl>
+    <w:lvl w:ilvl="4">
+      <w:start w:val="1"/>
+      <w:numFmt w:val="none"/>
+      <w:suff w:val="nothing"/>
+      <w:lvlText w:val=""/>
+      <w:lvlJc w:val="left"/>
+      <w:pPr>
+        <w:tabs>
+          <w:tab w:val="num" w:pos="1008"/>
+        </w:tabs>
+        <w:ind w:left="1008" w:hanging="1008"/>
+      </w:pPr>
+    </w:lvl>
+    <w:lvl w:ilvl="5">
+      <w:start w:val="1"/>
+      <w:numFmt w:val="none"/>
+      <w:suff w:val="nothing"/>
+      <w:lvlText w:val=""/>
+      <w:lvlJc w:val="left"/>
+      <w:pPr>
+        <w:tabs>
+          <w:tab w:val="num" w:pos="1152"/>
+        </w:tabs>
+        <w:ind w:left="1152" w:hanging="1152"/>
+      </w:pPr>
+    </w:lvl>
+    <w:lvl w:ilvl="6">
+      <w:start w:val="1"/>
+      <w:numFmt w:val="none"/>
+      <w:suff w:val="nothing"/>
+      <w:lvlText w:val=""/>
+      <w:lvlJc w:val="left"/>
+      <w:pPr>
+        <w:tabs>
+          <w:tab w:val="num" w:pos="1296"/>
+        </w:tabs>
+        <w:ind w:left="1296" w:hanging="1296"/>
+      </w:pPr>
+    </w:lvl>
+    <w:lvl w:ilvl="7">
+      <w:start w:val="1"/>
+      <w:numFmt w:val="none"/>
+      <w:suff w:val="nothing"/>
+      <w:lvlText w:val=""/>
       <w:lvlJc w:val="left"/>
       <w:pPr>
         <w:tabs>
           <w:tab w:val="num" w:pos="1440"/>
         </w:tabs>
-        <w:ind w:left="1440" w:hanging="360"/>
-      </w:pPr>
-      <w:rPr/>
-    </w:lvl>
-    <w:lvl w:ilvl="3">
-      <w:start w:val="1"/>
-      <w:numFmt w:val="decimal"/>
-      <w:lvlText w:val="%4."/>
-      <w:lvlJc w:val="left"/>
-      <w:pPr>
-        <w:tabs>
-          <w:tab w:val="num" w:pos="1800"/>
-        </w:tabs>
-        <w:ind w:left="1800" w:hanging="360"/>
-      </w:pPr>
-      <w:rPr/>
-    </w:lvl>
-    <w:lvl w:ilvl="4">
-      <w:start w:val="1"/>
-      <w:numFmt w:val="decimal"/>
-      <w:lvlText w:val="%5."/>
-      <w:lvlJc w:val="left"/>
-      <w:pPr>
-        <w:tabs>
-          <w:tab w:val="num" w:pos="2160"/>
-        </w:tabs>
-        <w:ind w:left="2160" w:hanging="360"/>
-      </w:pPr>
-      <w:rPr/>
-    </w:lvl>
-    <w:lvl w:ilvl="5">
-      <w:start w:val="1"/>
-      <w:numFmt w:val="decimal"/>
-      <w:lvlText w:val="%6."/>
-      <w:lvlJc w:val="left"/>
-      <w:pPr>
-        <w:tabs>
-          <w:tab w:val="num" w:pos="2520"/>
-        </w:tabs>
-        <w:ind w:left="2520" w:hanging="360"/>
-      </w:pPr>
-      <w:rPr/>
-    </w:lvl>
-    <w:lvl w:ilvl="6">
-      <w:start w:val="1"/>
-      <w:numFmt w:val="decimal"/>
-      <w:lvlText w:val="%7."/>
-      <w:lvlJc w:val="left"/>
-      <w:pPr>
-        <w:tabs>
-          <w:tab w:val="num" w:pos="2880"/>
-        </w:tabs>
-        <w:ind w:left="2880" w:hanging="360"/>
-      </w:pPr>
-      <w:rPr/>
-    </w:lvl>
-    <w:lvl w:ilvl="7">
-      <w:start w:val="1"/>
-      <w:numFmt w:val="decimal"/>
-      <w:lvlText w:val="%8."/>
-      <w:lvlJc w:val="left"/>
-      <w:pPr>
-        <w:tabs>
-          <w:tab w:val="num" w:pos="3240"/>
-        </w:tabs>
-        <w:ind w:left="3240" w:hanging="360"/>
-      </w:pPr>
-      <w:rPr/>
+        <w:ind w:left="1440" w:hanging="1440"/>
+      </w:pPr>
     </w:lvl>
     <w:lvl w:ilvl="8">
       <w:start w:val="1"/>
-      <w:numFmt w:val="decimal"/>
-      <w:lvlText w:val="%9."/>
-      <w:lvlJc w:val="left"/>
-      <w:pPr>
-        <w:tabs>
-          <w:tab w:val="num" w:pos="3600"/>
-        </w:tabs>
-        <w:ind w:left="3600" w:hanging="360"/>
-      </w:pPr>
-      <w:rPr/>
+      <w:numFmt w:val="none"/>
+      <w:suff w:val="nothing"/>
+      <w:lvlText w:val=""/>
+      <w:lvlJc w:val="left"/>
+      <w:pPr>
+        <w:tabs>
+          <w:tab w:val="num" w:pos="1584"/>
+        </w:tabs>
+        <w:ind w:left="1584" w:hanging="1584"/>
+      </w:pPr>
     </w:lvl>
   </w:abstractNum>
   <w:abstractNum w:abstractNumId="2">
@@ -2825,120 +4076,358 @@
   <w:abstractNum w:abstractNumId="9">
     <w:lvl w:ilvl="0">
       <w:start w:val="1"/>
-      <w:numFmt w:val="none"/>
-      <w:suff w:val="nothing"/>
-      <w:lvlText w:val=""/>
-      <w:lvlJc w:val="left"/>
-      <w:pPr>
-        <w:tabs>
-          <w:tab w:val="num" w:pos="432"/>
-        </w:tabs>
-        <w:ind w:left="432" w:hanging="432"/>
-      </w:pPr>
+      <w:numFmt w:val="decimal"/>
+      <w:lvlText w:val="%1."/>
+      <w:lvlJc w:val="left"/>
+      <w:pPr>
+        <w:tabs>
+          <w:tab w:val="num" w:pos="720"/>
+        </w:tabs>
+        <w:ind w:left="720" w:hanging="360"/>
+      </w:pPr>
+      <w:rPr/>
     </w:lvl>
     <w:lvl w:ilvl="1">
       <w:start w:val="1"/>
-      <w:numFmt w:val="none"/>
-      <w:suff w:val="nothing"/>
-      <w:lvlText w:val=""/>
-      <w:lvlJc w:val="left"/>
-      <w:pPr>
-        <w:tabs>
-          <w:tab w:val="num" w:pos="576"/>
-        </w:tabs>
-        <w:ind w:left="576" w:hanging="576"/>
-      </w:pPr>
+      <w:numFmt w:val="decimal"/>
+      <w:lvlText w:val="%2."/>
+      <w:lvlJc w:val="left"/>
+      <w:pPr>
+        <w:tabs>
+          <w:tab w:val="num" w:pos="1080"/>
+        </w:tabs>
+        <w:ind w:left="1080" w:hanging="360"/>
+      </w:pPr>
+      <w:rPr/>
     </w:lvl>
     <w:lvl w:ilvl="2">
       <w:start w:val="1"/>
-      <w:numFmt w:val="none"/>
-      <w:suff w:val="nothing"/>
-      <w:lvlText w:val=""/>
+      <w:numFmt w:val="decimal"/>
+      <w:lvlText w:val="%3."/>
+      <w:lvlJc w:val="left"/>
+      <w:pPr>
+        <w:tabs>
+          <w:tab w:val="num" w:pos="1440"/>
+        </w:tabs>
+        <w:ind w:left="1440" w:hanging="360"/>
+      </w:pPr>
+      <w:rPr/>
+    </w:lvl>
+    <w:lvl w:ilvl="3">
+      <w:start w:val="1"/>
+      <w:numFmt w:val="decimal"/>
+      <w:lvlText w:val="%4."/>
+      <w:lvlJc w:val="left"/>
+      <w:pPr>
+        <w:tabs>
+          <w:tab w:val="num" w:pos="1800"/>
+        </w:tabs>
+        <w:ind w:left="1800" w:hanging="360"/>
+      </w:pPr>
+      <w:rPr/>
+    </w:lvl>
+    <w:lvl w:ilvl="4">
+      <w:start w:val="1"/>
+      <w:numFmt w:val="decimal"/>
+      <w:lvlText w:val="%5."/>
+      <w:lvlJc w:val="left"/>
+      <w:pPr>
+        <w:tabs>
+          <w:tab w:val="num" w:pos="2160"/>
+        </w:tabs>
+        <w:ind w:left="2160" w:hanging="360"/>
+      </w:pPr>
+      <w:rPr/>
+    </w:lvl>
+    <w:lvl w:ilvl="5">
+      <w:start w:val="1"/>
+      <w:numFmt w:val="decimal"/>
+      <w:lvlText w:val="%6."/>
+      <w:lvlJc w:val="left"/>
+      <w:pPr>
+        <w:tabs>
+          <w:tab w:val="num" w:pos="2520"/>
+        </w:tabs>
+        <w:ind w:left="2520" w:hanging="360"/>
+      </w:pPr>
+      <w:rPr/>
+    </w:lvl>
+    <w:lvl w:ilvl="6">
+      <w:start w:val="1"/>
+      <w:numFmt w:val="decimal"/>
+      <w:lvlText w:val="%7."/>
+      <w:lvlJc w:val="left"/>
+      <w:pPr>
+        <w:tabs>
+          <w:tab w:val="num" w:pos="2880"/>
+        </w:tabs>
+        <w:ind w:left="2880" w:hanging="360"/>
+      </w:pPr>
+      <w:rPr/>
+    </w:lvl>
+    <w:lvl w:ilvl="7">
+      <w:start w:val="1"/>
+      <w:numFmt w:val="decimal"/>
+      <w:lvlText w:val="%8."/>
+      <w:lvlJc w:val="left"/>
+      <w:pPr>
+        <w:tabs>
+          <w:tab w:val="num" w:pos="3240"/>
+        </w:tabs>
+        <w:ind w:left="3240" w:hanging="360"/>
+      </w:pPr>
+      <w:rPr/>
+    </w:lvl>
+    <w:lvl w:ilvl="8">
+      <w:start w:val="1"/>
+      <w:numFmt w:val="decimal"/>
+      <w:lvlText w:val="%9."/>
+      <w:lvlJc w:val="left"/>
+      <w:pPr>
+        <w:tabs>
+          <w:tab w:val="num" w:pos="3600"/>
+        </w:tabs>
+        <w:ind w:left="3600" w:hanging="360"/>
+      </w:pPr>
+      <w:rPr/>
+    </w:lvl>
+  </w:abstractNum>
+  <w:abstractNum w:abstractNumId="10">
+    <w:lvl w:ilvl="0">
+      <w:start w:val="1"/>
+      <w:numFmt w:val="decimal"/>
+      <w:lvlText w:val="%1."/>
       <w:lvlJc w:val="left"/>
       <w:pPr>
         <w:tabs>
           <w:tab w:val="num" w:pos="720"/>
         </w:tabs>
-        <w:ind w:left="720" w:hanging="720"/>
-      </w:pPr>
+        <w:ind w:left="720" w:hanging="360"/>
+      </w:pPr>
+      <w:rPr/>
+    </w:lvl>
+    <w:lvl w:ilvl="1">
+      <w:start w:val="1"/>
+      <w:numFmt w:val="decimal"/>
+      <w:lvlText w:val="%2."/>
+      <w:lvlJc w:val="left"/>
+      <w:pPr>
+        <w:tabs>
+          <w:tab w:val="num" w:pos="1080"/>
+        </w:tabs>
+        <w:ind w:left="1080" w:hanging="360"/>
+      </w:pPr>
+      <w:rPr/>
+    </w:lvl>
+    <w:lvl w:ilvl="2">
+      <w:start w:val="1"/>
+      <w:numFmt w:val="decimal"/>
+      <w:lvlText w:val="%3."/>
+      <w:lvlJc w:val="left"/>
+      <w:pPr>
+        <w:tabs>
+          <w:tab w:val="num" w:pos="1440"/>
+        </w:tabs>
+        <w:ind w:left="1440" w:hanging="360"/>
+      </w:pPr>
+      <w:rPr/>
     </w:lvl>
     <w:lvl w:ilvl="3">
       <w:start w:val="1"/>
-      <w:numFmt w:val="none"/>
-      <w:suff w:val="nothing"/>
-      <w:lvlText w:val=""/>
-      <w:lvlJc w:val="left"/>
-      <w:pPr>
-        <w:tabs>
-          <w:tab w:val="num" w:pos="864"/>
-        </w:tabs>
-        <w:ind w:left="864" w:hanging="864"/>
-      </w:pPr>
+      <w:numFmt w:val="decimal"/>
+      <w:lvlText w:val="%4."/>
+      <w:lvlJc w:val="left"/>
+      <w:pPr>
+        <w:tabs>
+          <w:tab w:val="num" w:pos="1800"/>
+        </w:tabs>
+        <w:ind w:left="1800" w:hanging="360"/>
+      </w:pPr>
+      <w:rPr/>
     </w:lvl>
     <w:lvl w:ilvl="4">
       <w:start w:val="1"/>
-      <w:numFmt w:val="none"/>
-      <w:suff w:val="nothing"/>
-      <w:lvlText w:val=""/>
-      <w:lvlJc w:val="left"/>
-      <w:pPr>
-        <w:tabs>
-          <w:tab w:val="num" w:pos="1008"/>
-        </w:tabs>
-        <w:ind w:left="1008" w:hanging="1008"/>
-      </w:pPr>
+      <w:numFmt w:val="decimal"/>
+      <w:lvlText w:val="%5."/>
+      <w:lvlJc w:val="left"/>
+      <w:pPr>
+        <w:tabs>
+          <w:tab w:val="num" w:pos="2160"/>
+        </w:tabs>
+        <w:ind w:left="2160" w:hanging="360"/>
+      </w:pPr>
+      <w:rPr/>
     </w:lvl>
     <w:lvl w:ilvl="5">
       <w:start w:val="1"/>
-      <w:numFmt w:val="none"/>
-      <w:suff w:val="nothing"/>
-      <w:lvlText w:val=""/>
-      <w:lvlJc w:val="left"/>
-      <w:pPr>
-        <w:tabs>
-          <w:tab w:val="num" w:pos="1152"/>
-        </w:tabs>
-        <w:ind w:left="1152" w:hanging="1152"/>
-      </w:pPr>
+      <w:numFmt w:val="decimal"/>
+      <w:lvlText w:val="%6."/>
+      <w:lvlJc w:val="left"/>
+      <w:pPr>
+        <w:tabs>
+          <w:tab w:val="num" w:pos="2520"/>
+        </w:tabs>
+        <w:ind w:left="2520" w:hanging="360"/>
+      </w:pPr>
+      <w:rPr/>
     </w:lvl>
     <w:lvl w:ilvl="6">
       <w:start w:val="1"/>
-      <w:numFmt w:val="none"/>
-      <w:suff w:val="nothing"/>
-      <w:lvlText w:val=""/>
-      <w:lvlJc w:val="left"/>
-      <w:pPr>
-        <w:tabs>
-          <w:tab w:val="num" w:pos="1296"/>
-        </w:tabs>
-        <w:ind w:left="1296" w:hanging="1296"/>
-      </w:pPr>
+      <w:numFmt w:val="decimal"/>
+      <w:lvlText w:val="%7."/>
+      <w:lvlJc w:val="left"/>
+      <w:pPr>
+        <w:tabs>
+          <w:tab w:val="num" w:pos="2880"/>
+        </w:tabs>
+        <w:ind w:left="2880" w:hanging="360"/>
+      </w:pPr>
+      <w:rPr/>
     </w:lvl>
     <w:lvl w:ilvl="7">
       <w:start w:val="1"/>
-      <w:numFmt w:val="none"/>
-      <w:suff w:val="nothing"/>
-      <w:lvlText w:val=""/>
+      <w:numFmt w:val="decimal"/>
+      <w:lvlText w:val="%8."/>
+      <w:lvlJc w:val="left"/>
+      <w:pPr>
+        <w:tabs>
+          <w:tab w:val="num" w:pos="3240"/>
+        </w:tabs>
+        <w:ind w:left="3240" w:hanging="360"/>
+      </w:pPr>
+      <w:rPr/>
+    </w:lvl>
+    <w:lvl w:ilvl="8">
+      <w:start w:val="1"/>
+      <w:numFmt w:val="decimal"/>
+      <w:lvlText w:val="%9."/>
+      <w:lvlJc w:val="left"/>
+      <w:pPr>
+        <w:tabs>
+          <w:tab w:val="num" w:pos="3600"/>
+        </w:tabs>
+        <w:ind w:left="3600" w:hanging="360"/>
+      </w:pPr>
+      <w:rPr/>
+    </w:lvl>
+  </w:abstractNum>
+  <w:abstractNum w:abstractNumId="11">
+    <w:lvl w:ilvl="0">
+      <w:start w:val="1"/>
+      <w:numFmt w:val="decimal"/>
+      <w:lvlText w:val="%1."/>
+      <w:lvlJc w:val="left"/>
+      <w:pPr>
+        <w:tabs>
+          <w:tab w:val="num" w:pos="720"/>
+        </w:tabs>
+        <w:ind w:left="720" w:hanging="360"/>
+      </w:pPr>
+      <w:rPr/>
+    </w:lvl>
+    <w:lvl w:ilvl="1">
+      <w:start w:val="1"/>
+      <w:numFmt w:val="decimal"/>
+      <w:lvlText w:val="%2."/>
+      <w:lvlJc w:val="left"/>
+      <w:pPr>
+        <w:tabs>
+          <w:tab w:val="num" w:pos="1080"/>
+        </w:tabs>
+        <w:ind w:left="1080" w:hanging="360"/>
+      </w:pPr>
+      <w:rPr/>
+    </w:lvl>
+    <w:lvl w:ilvl="2">
+      <w:start w:val="1"/>
+      <w:numFmt w:val="decimal"/>
+      <w:lvlText w:val="%3."/>
       <w:lvlJc w:val="left"/>
       <w:pPr>
         <w:tabs>
           <w:tab w:val="num" w:pos="1440"/>
         </w:tabs>
-        <w:ind w:left="1440" w:hanging="1440"/>
-      </w:pPr>
+        <w:ind w:left="1440" w:hanging="360"/>
+      </w:pPr>
+      <w:rPr/>
+    </w:lvl>
+    <w:lvl w:ilvl="3">
+      <w:start w:val="1"/>
+      <w:numFmt w:val="decimal"/>
+      <w:lvlText w:val="%4."/>
+      <w:lvlJc w:val="left"/>
+      <w:pPr>
+        <w:tabs>
+          <w:tab w:val="num" w:pos="1800"/>
+        </w:tabs>
+        <w:ind w:left="1800" w:hanging="360"/>
+      </w:pPr>
+      <w:rPr/>
+    </w:lvl>
+    <w:lvl w:ilvl="4">
+      <w:start w:val="1"/>
+      <w:numFmt w:val="decimal"/>
+      <w:lvlText w:val="%5."/>
+      <w:lvlJc w:val="left"/>
+      <w:pPr>
+        <w:tabs>
+          <w:tab w:val="num" w:pos="2160"/>
+        </w:tabs>
+        <w:ind w:left="2160" w:hanging="360"/>
+      </w:pPr>
+      <w:rPr/>
+    </w:lvl>
+    <w:lvl w:ilvl="5">
+      <w:start w:val="1"/>
+      <w:numFmt w:val="decimal"/>
+      <w:lvlText w:val="%6."/>
+      <w:lvlJc w:val="left"/>
+      <w:pPr>
+        <w:tabs>
+          <w:tab w:val="num" w:pos="2520"/>
+        </w:tabs>
+        <w:ind w:left="2520" w:hanging="360"/>
+      </w:pPr>
+      <w:rPr/>
+    </w:lvl>
+    <w:lvl w:ilvl="6">
+      <w:start w:val="1"/>
+      <w:numFmt w:val="decimal"/>
+      <w:lvlText w:val="%7."/>
+      <w:lvlJc w:val="left"/>
+      <w:pPr>
+        <w:tabs>
+          <w:tab w:val="num" w:pos="2880"/>
+        </w:tabs>
+        <w:ind w:left="2880" w:hanging="360"/>
+      </w:pPr>
+      <w:rPr/>
+    </w:lvl>
+    <w:lvl w:ilvl="7">
+      <w:start w:val="1"/>
+      <w:numFmt w:val="decimal"/>
+      <w:lvlText w:val="%8."/>
+      <w:lvlJc w:val="left"/>
+      <w:pPr>
+        <w:tabs>
+          <w:tab w:val="num" w:pos="3240"/>
+        </w:tabs>
+        <w:ind w:left="3240" w:hanging="360"/>
+      </w:pPr>
+      <w:rPr/>
     </w:lvl>
     <w:lvl w:ilvl="8">
       <w:start w:val="1"/>
-      <w:numFmt w:val="none"/>
-      <w:suff w:val="nothing"/>
-      <w:lvlText w:val=""/>
-      <w:lvlJc w:val="left"/>
-      <w:pPr>
-        <w:tabs>
-          <w:tab w:val="num" w:pos="1584"/>
-        </w:tabs>
-        <w:ind w:left="1584" w:hanging="1584"/>
-      </w:pPr>
+      <w:numFmt w:val="decimal"/>
+      <w:lvlText w:val="%9."/>
+      <w:lvlJc w:val="left"/>
+      <w:pPr>
+        <w:tabs>
+          <w:tab w:val="num" w:pos="3600"/>
+        </w:tabs>
+        <w:ind w:left="3600" w:hanging="360"/>
+      </w:pPr>
+      <w:rPr/>
     </w:lvl>
   </w:abstractNum>
   <w:num w:numId="1">
@@ -2968,6 +4457,12 @@
   <w:num w:numId="9">
     <w:abstractNumId w:val="9"/>
   </w:num>
+  <w:num w:numId="10">
+    <w:abstractNumId w:val="10"/>
+  </w:num>
+  <w:num w:numId="11">
+    <w:abstractNumId w:val="11"/>
+  </w:num>
 </w:numbering>
 </file>
 
@@ -3004,6 +4499,27 @@
       <w:sz w:val="24"/>
       <w:szCs w:val="24"/>
       <w:lang w:val="en-ZA" w:eastAsia="zh-CN" w:bidi="hi-IN"/>
+    </w:rPr>
+  </w:style>
+  <w:style w:type="paragraph" w:styleId="Heading1">
+    <w:name w:val="Heading 1"/>
+    <w:basedOn w:val="Heading"/>
+    <w:next w:val="TextBody"/>
+    <w:qFormat/>
+    <w:pPr>
+      <w:numPr>
+        <w:ilvl w:val="0"/>
+        <w:numId w:val="0"/>
+      </w:numPr>
+      <w:spacing w:before="240" w:after="120"/>
+      <w:outlineLvl w:val="0"/>
+    </w:pPr>
+    <w:rPr>
+      <w:rFonts w:ascii="Liberation Serif" w:hAnsi="Liberation Serif" w:eastAsia="Noto Sans CJK SC Regular" w:cs="FreeSans"/>
+      <w:b/>
+      <w:bCs/>
+      <w:sz w:val="48"/>
+      <w:szCs w:val="48"/>
     </w:rPr>
   </w:style>
   <w:style w:type="character" w:styleId="NumberingSymbols">

</xml_diff>

<commit_message>
Made first header clear
</commit_message>
<xml_diff>
--- a/docs/Tutorial_for_transactions.docx
+++ b/docs/Tutorial_for_transactions.docx
@@ -2,45 +2,6 @@
 <file path=word/document.xml><?xml version="1.0" encoding="utf-8"?>
 <w:document xmlns:o="urn:schemas-microsoft-com:office:office" xmlns:r="http://schemas.openxmlformats.org/officeDocument/2006/relationships" xmlns:v="urn:schemas-microsoft-com:vml" xmlns:w="http://schemas.openxmlformats.org/wordprocessingml/2006/main" xmlns:w10="urn:schemas-microsoft-com:office:word" xmlns:wp="http://schemas.openxmlformats.org/drawingml/2006/wordprocessingDrawing" xmlns:wps="http://schemas.microsoft.com/office/word/2010/wordprocessingShape" xmlns:wpg="http://schemas.microsoft.com/office/word/2010/wordprocessingGroup" xmlns:mc="http://schemas.openxmlformats.org/markup-compatibility/2006" xmlns:wp14="http://schemas.microsoft.com/office/word/2010/wordprocessingDrawing" xmlns:w14="http://schemas.microsoft.com/office/word/2010/wordml" mc:Ignorable="w14 wp14">
   <w:body>
-    <w:p>
-      <w:pPr>
-        <w:pStyle w:val="Normal"/>
-        <w:rPr/>
-      </w:pPr>
-      <w:r>
-        <w:rPr/>
-        <w:t>make sure that you have read and following the install instructions on the following website</w:t>
-      </w:r>
-    </w:p>
-    <w:p>
-      <w:pPr>
-        <w:pStyle w:val="Normal"/>
-        <w:rPr/>
-      </w:pPr>
-      <w:r>
-        <w:rPr/>
-        <w:t>https://chain.com/docs/core/get-started/install</w:t>
-      </w:r>
-    </w:p>
-    <w:p>
-      <w:pPr>
-        <w:pStyle w:val="Normal"/>
-        <w:rPr/>
-      </w:pPr>
-      <w:r>
-        <w:rPr/>
-        <w:t>Make sure that docker is installed</w:t>
-      </w:r>
-    </w:p>
-    <w:p>
-      <w:pPr>
-        <w:pStyle w:val="Normal"/>
-        <w:rPr/>
-      </w:pPr>
-      <w:r>
-        <w:rPr/>
-      </w:r>
-    </w:p>
     <w:p>
       <w:pPr>
         <w:pStyle w:val="Normal"/>
@@ -53,6 +14,94 @@
           <w:szCs w:val="40"/>
         </w:rPr>
       </w:pPr>
+      <w:r>
+        <w:rPr>
+          <w:rFonts w:eastAsia="Noto Sans CJK SC Regular" w:cs="FreeSans"/>
+          <w:b/>
+          <w:bCs/>
+          <w:sz w:val="40"/>
+          <w:szCs w:val="40"/>
+        </w:rPr>
+        <w:t>Required</w:t>
+      </w:r>
+      <w:r>
+        <w:rPr>
+          <w:rFonts w:eastAsia="Noto Sans CJK SC Regular" w:cs="FreeSans"/>
+          <w:b/>
+          <w:bCs/>
+          <w:sz w:val="40"/>
+          <w:szCs w:val="40"/>
+        </w:rPr>
+        <w:t xml:space="preserve"> </w:t>
+      </w:r>
+      <w:r>
+        <w:rPr>
+          <w:rFonts w:eastAsia="Noto Sans CJK SC Regular" w:cs="FreeSans"/>
+          <w:b/>
+          <w:bCs/>
+          <w:sz w:val="40"/>
+          <w:szCs w:val="40"/>
+        </w:rPr>
+        <w:t>software</w:t>
+      </w:r>
+    </w:p>
+    <w:p>
+      <w:pPr>
+        <w:pStyle w:val="Normal"/>
+        <w:rPr/>
+      </w:pPr>
+      <w:r>
+        <w:rPr/>
+        <w:t>make sure that you have read and following the install instructions on the following website</w:t>
+      </w:r>
+    </w:p>
+    <w:p>
+      <w:pPr>
+        <w:pStyle w:val="Normal"/>
+        <w:rPr/>
+      </w:pPr>
+      <w:hyperlink r:id="rId2">
+        <w:r>
+          <w:rPr>
+            <w:rStyle w:val="InternetLink"/>
+          </w:rPr>
+          <w:t>https://chain.com/docs/core/get-started/install</w:t>
+        </w:r>
+      </w:hyperlink>
+    </w:p>
+    <w:p>
+      <w:pPr>
+        <w:pStyle w:val="Normal"/>
+        <w:rPr/>
+      </w:pPr>
+      <w:r>
+        <w:rPr/>
+        <w:t>Make sure that docker is installed</w:t>
+      </w:r>
+    </w:p>
+    <w:p>
+      <w:pPr>
+        <w:pStyle w:val="Normal"/>
+        <w:rPr/>
+      </w:pPr>
+      <w:r>
+        <w:rPr/>
+      </w:r>
+    </w:p>
+    <w:p>
+      <w:pPr>
+        <w:pStyle w:val="Normal"/>
+        <w:rPr>
+          <w:rFonts w:ascii="Liberation Serif" w:hAnsi="Liberation Serif" w:eastAsia="Noto Sans CJK SC Regular" w:cs="FreeSans"/>
+          <w:b/>
+          <w:b/>
+          <w:bCs/>
+          <w:sz w:val="40"/>
+          <w:szCs w:val="40"/>
+        </w:rPr>
+      </w:pPr>
+      <w:bookmarkStart w:id="0" w:name="__DdeLink__453_1444989698"/>
+      <w:bookmarkEnd w:id="0"/>
       <w:r>
         <w:rPr>
           <w:rFonts w:eastAsia="Noto Sans CJK SC Regular" w:cs="FreeSans"/>
@@ -322,7 +371,7 @@
                     </pic:cNvPicPr>
                   </pic:nvPicPr>
                   <pic:blipFill>
-                    <a:blip r:embed="rId2"/>
+                    <a:blip r:embed="rId3"/>
                     <a:stretch>
                       <a:fillRect/>
                     </a:stretch>
@@ -488,7 +537,7 @@
                     </pic:cNvPicPr>
                   </pic:nvPicPr>
                   <pic:blipFill>
-                    <a:blip r:embed="rId3"/>
+                    <a:blip r:embed="rId4"/>
                     <a:stretch>
                       <a:fillRect/>
                     </a:stretch>
@@ -862,7 +911,7 @@
                     </pic:cNvPicPr>
                   </pic:nvPicPr>
                   <pic:blipFill>
-                    <a:blip r:embed="rId4"/>
+                    <a:blip r:embed="rId5"/>
                     <a:stretch>
                       <a:fillRect/>
                     </a:stretch>
@@ -916,7 +965,7 @@
                     </pic:cNvPicPr>
                   </pic:nvPicPr>
                   <pic:blipFill>
-                    <a:blip r:embed="rId5"/>
+                    <a:blip r:embed="rId6"/>
                     <a:stretch>
                       <a:fillRect/>
                     </a:stretch>
@@ -1068,7 +1117,7 @@
                     </pic:cNvPicPr>
                   </pic:nvPicPr>
                   <pic:blipFill>
-                    <a:blip r:embed="rId6"/>
+                    <a:blip r:embed="rId7"/>
                     <a:stretch>
                       <a:fillRect/>
                     </a:stretch>
@@ -1122,7 +1171,7 @@
                     </pic:cNvPicPr>
                   </pic:nvPicPr>
                   <pic:blipFill>
-                    <a:blip r:embed="rId7"/>
+                    <a:blip r:embed="rId8"/>
                     <a:stretch>
                       <a:fillRect/>
                     </a:stretch>
@@ -1185,7 +1234,7 @@
                     </pic:cNvPicPr>
                   </pic:nvPicPr>
                   <pic:blipFill>
-                    <a:blip r:embed="rId8"/>
+                    <a:blip r:embed="rId9"/>
                     <a:stretch>
                       <a:fillRect/>
                     </a:stretch>
@@ -1456,7 +1505,7 @@
                     </pic:cNvPicPr>
                   </pic:nvPicPr>
                   <pic:blipFill>
-                    <a:blip r:embed="rId9"/>
+                    <a:blip r:embed="rId10"/>
                     <a:stretch>
                       <a:fillRect/>
                     </a:stretch>
@@ -1510,7 +1559,7 @@
                     </pic:cNvPicPr>
                   </pic:nvPicPr>
                   <pic:blipFill>
-                    <a:blip r:embed="rId10"/>
+                    <a:blip r:embed="rId11"/>
                     <a:stretch>
                       <a:fillRect/>
                     </a:stretch>
@@ -1779,7 +1828,7 @@
                     </pic:cNvPicPr>
                   </pic:nvPicPr>
                   <pic:blipFill>
-                    <a:blip r:embed="rId11"/>
+                    <a:blip r:embed="rId12"/>
                     <a:stretch>
                       <a:fillRect/>
                     </a:stretch>
@@ -1833,7 +1882,7 @@
                     </pic:cNvPicPr>
                   </pic:nvPicPr>
                   <pic:blipFill>
-                    <a:blip r:embed="rId12"/>
+                    <a:blip r:embed="rId13"/>
                     <a:stretch>
                       <a:fillRect/>
                     </a:stretch>
@@ -1896,7 +1945,7 @@
                     </pic:cNvPicPr>
                   </pic:nvPicPr>
                   <pic:blipFill>
-                    <a:blip r:embed="rId13"/>
+                    <a:blip r:embed="rId14"/>
                     <a:stretch>
                       <a:fillRect/>
                     </a:stretch>
@@ -1948,8 +1997,8 @@
           <w:szCs w:val="40"/>
         </w:rPr>
       </w:pPr>
-      <w:bookmarkStart w:id="0" w:name="multiparty-trades"/>
-      <w:bookmarkEnd w:id="0"/>
+      <w:bookmarkStart w:id="1" w:name="multiparty-trades"/>
+      <w:bookmarkEnd w:id="1"/>
       <w:r>
         <w:rPr>
           <w:rFonts w:eastAsia="Noto Sans CJK SC Regular" w:cs="FreeSans"/>
@@ -2566,7 +2615,6 @@
         <w:pStyle w:val="Normal"/>
         <w:rPr/>
       </w:pPr>
-      <w:bookmarkStart w:id="1" w:name="__DdeLink__305_974119695"/>
       <w:r>
         <w:rPr/>
         <w:t>Below will have a practical example of what is entered in each step.</w:t>
@@ -2577,8 +2625,6 @@
         <w:pStyle w:val="Normal"/>
         <w:rPr/>
       </w:pPr>
-      <w:bookmarkStart w:id="2" w:name="__DdeLink__305_974119695"/>
-      <w:bookmarkEnd w:id="2"/>
       <w:r>
         <w:rPr/>
         <w:t>This is Part:1</w:t>
@@ -2617,7 +2663,7 @@
                     </pic:cNvPicPr>
                   </pic:nvPicPr>
                   <pic:blipFill>
-                    <a:blip r:embed="rId14"/>
+                    <a:blip r:embed="rId15"/>
                     <a:stretch>
                       <a:fillRect/>
                     </a:stretch>
@@ -2680,7 +2726,7 @@
                     </pic:cNvPicPr>
                   </pic:nvPicPr>
                   <pic:blipFill>
-                    <a:blip r:embed="rId15"/>
+                    <a:blip r:embed="rId16"/>
                     <a:stretch>
                       <a:fillRect/>
                     </a:stretch>
@@ -2734,7 +2780,7 @@
                     </pic:cNvPicPr>
                   </pic:nvPicPr>
                   <pic:blipFill>
-                    <a:blip r:embed="rId16"/>
+                    <a:blip r:embed="rId17"/>
                     <a:stretch>
                       <a:fillRect/>
                     </a:stretch>
@@ -2797,7 +2843,7 @@
                     </pic:cNvPicPr>
                   </pic:nvPicPr>
                   <pic:blipFill>
-                    <a:blip r:embed="rId17"/>
+                    <a:blip r:embed="rId18"/>
                     <a:stretch>
                       <a:fillRect/>
                     </a:stretch>
@@ -2889,7 +2935,7 @@
                     </pic:cNvPicPr>
                   </pic:nvPicPr>
                   <pic:blipFill>
-                    <a:blip r:embed="rId18"/>
+                    <a:blip r:embed="rId19"/>
                     <a:stretch>
                       <a:fillRect/>
                     </a:stretch>
@@ -2952,7 +2998,7 @@
                     </pic:cNvPicPr>
                   </pic:nvPicPr>
                   <pic:blipFill>
-                    <a:blip r:embed="rId19"/>
+                    <a:blip r:embed="rId20"/>
                     <a:stretch>
                       <a:fillRect/>
                     </a:stretch>
@@ -2987,7 +3033,7 @@
               <wp:align>center</wp:align>
             </wp:positionH>
             <wp:positionV relativeFrom="paragraph">
-              <wp:posOffset>635</wp:posOffset>
+              <wp:align>top</wp:align>
             </wp:positionV>
             <wp:extent cx="6120130" cy="3483610"/>
             <wp:effectExtent l="0" t="0" r="0" b="0"/>
@@ -3006,7 +3052,7 @@
                     </pic:cNvPicPr>
                   </pic:nvPicPr>
                   <pic:blipFill>
-                    <a:blip r:embed="rId20"/>
+                    <a:blip r:embed="rId21"/>
                     <a:stretch>
                       <a:fillRect/>
                     </a:stretch>
@@ -3070,7 +3116,7 @@
                     </pic:cNvPicPr>
                   </pic:nvPicPr>
                   <pic:blipFill>
-                    <a:blip r:embed="rId21"/>
+                    <a:blip r:embed="rId22"/>
                     <a:stretch>
                       <a:fillRect/>
                     </a:stretch>
@@ -3092,7 +3138,7 @@
       </w:r>
     </w:p>
     <w:sectPr>
-      <w:headerReference w:type="default" r:id="rId22"/>
+      <w:headerReference w:type="default" r:id="rId23"/>
       <w:type w:val="nextPage"/>
       <w:pgSz w:w="11906" w:h="16838"/>
       <w:pgMar w:left="1134" w:right="1134" w:header="1134" w:top="1693" w:footer="0" w:bottom="1134" w:gutter="0"/>

</xml_diff>